<commit_message>
Melhoras no referencial teorico
</commit_message>
<xml_diff>
--- a/documentation/finais/referencial_teorico.docx
+++ b/documentation/finais/referencial_teorico.docx
@@ -1269,7 +1269,43 @@
           <w:highlight w:val="white"/>
           <w:lang w:val="pt-BR"/>
         </w:rPr>
-        <w:t>No entanto, ao dialogar com responsáveis por esse tipo de transporte bem como com passageiros que o utilizam, é perceptível alguns problemas e falhas existentes. Grande parte das empresas desse ramo, principalmente, as de pequeno porte ainda adotam maneiras primitivas de controle (como o controle manual, através de planilhas) para gerenciar passageiros e monitorar veículos, bem como o pagamento mensal dos usuários e itinerários percorridos.</w:t>
+        <w:t>No entanto, ao dialogar com responsáveis por esse tipo de transporte bem como com passageiros que o utilizam, é perceptível alguns problemas e falhas existentes. Grande parte das empr</w:t>
+      </w:r>
+      <w:r>
+        <w:rPr>
+          <w:color w:val="414141"/>
+          <w:sz w:val="24"/>
+          <w:highlight w:val="white"/>
+          <w:lang w:val="pt-BR"/>
+        </w:rPr>
+        <w:t>esas desse ramo, principalmente</w:t>
+      </w:r>
+      <w:r>
+        <w:rPr>
+          <w:color w:val="414141"/>
+          <w:sz w:val="24"/>
+          <w:highlight w:val="white"/>
+          <w:lang w:val="pt-BR"/>
+        </w:rPr>
+        <w:t xml:space="preserve"> as de pequeno porte</w:t>
+      </w:r>
+      <w:r>
+        <w:rPr>
+          <w:color w:val="414141"/>
+          <w:sz w:val="24"/>
+          <w:highlight w:val="white"/>
+          <w:lang w:val="pt-BR"/>
+        </w:rPr>
+        <w:t>,</w:t>
+      </w:r>
+      <w:r>
+        <w:rPr>
+          <w:color w:val="414141"/>
+          <w:sz w:val="24"/>
+          <w:highlight w:val="white"/>
+          <w:lang w:val="pt-BR"/>
+        </w:rPr>
+        <w:t xml:space="preserve"> ainda adotam maneiras primitivas de controle (como o controle manual, através de planilhas) para gerenciar passageiros e monitorar veículos, bem como o pagamento mensal dos usuários e itinerários percorridos.</w:t>
       </w:r>
       <w:r>
         <w:rPr>
@@ -1490,7 +1526,25 @@
           <w:highlight w:val="white"/>
           <w:lang w:val="pt-BR"/>
         </w:rPr>
-        <w:t xml:space="preserve"> é o mesmo personagem, e a informação é realizada de maneira verbal, sem um controle dos passageiros que vão e voltam atrasando o percurso por falta de uma comunicação mais eficaz. Usuários percebem a deficiência no quesito agilidade e na forma de avisar </w:t>
+        <w:t xml:space="preserve"> é o mesmo person</w:t>
+      </w:r>
+      <w:r>
+        <w:rPr>
+          <w:color w:val="414141"/>
+          <w:sz w:val="24"/>
+          <w:highlight w:val="white"/>
+          <w:lang w:val="pt-BR"/>
+        </w:rPr>
+        <w:t>agem, e a informação é coletada</w:t>
+      </w:r>
+      <w:r>
+        <w:rPr>
+          <w:color w:val="414141"/>
+          <w:sz w:val="24"/>
+          <w:highlight w:val="white"/>
+          <w:lang w:val="pt-BR"/>
+        </w:rPr>
+        <w:t xml:space="preserve"> de maneira verbal, sem um controle dos passageiros que vão e voltam atrasando o percurso por falta de uma comunicação mais eficaz. Usuários percebem a deficiência no quesito agilidade e na forma de </w:t>
       </w:r>
       <w:r>
         <w:rPr>
@@ -1500,7 +1554,16 @@
           <w:lang w:val="pt-BR"/>
         </w:rPr>
         <w:lastRenderedPageBreak/>
-        <w:t xml:space="preserve">o motorista em caso de necessidade de aviso de falta ou não-retorno, pois </w:t>
+        <w:t>notificar</w:t>
+      </w:r>
+      <w:r>
+        <w:rPr>
+          <w:color w:val="414141"/>
+          <w:sz w:val="24"/>
+          <w:highlight w:val="white"/>
+          <w:lang w:val="pt-BR"/>
+        </w:rPr>
+        <w:t xml:space="preserve"> o motorista em caso de necessidade de aviso de falta ou não-retorno, pois </w:t>
       </w:r>
       <w:r>
         <w:rPr>
@@ -1751,95 +1814,15 @@
           <w:sz w:val="24"/>
           <w:lang w:val="pt-BR"/>
         </w:rPr>
-        <w:t xml:space="preserve"> E mesmo para empresas de m</w:t>
-      </w:r>
-      <w:r>
-        <w:rPr>
-          <w:color w:val="414141"/>
-          <w:sz w:val="24"/>
-          <w:lang w:val="pt-BR"/>
-        </w:rPr>
-        <w:t>é</w:t>
-      </w:r>
-      <w:r>
-        <w:rPr>
-          <w:color w:val="414141"/>
-          <w:sz w:val="24"/>
-          <w:lang w:val="pt-BR"/>
-        </w:rPr>
-        <w:t>dio porte</w:t>
-      </w:r>
-      <w:r>
-        <w:rPr>
-          <w:color w:val="414141"/>
-          <w:sz w:val="24"/>
-          <w:lang w:val="pt-BR"/>
-        </w:rPr>
-        <w:t>, que assumem que essa falta de envolvimento de alguns passageiros como risco comum</w:t>
-      </w:r>
-      <w:r>
-        <w:rPr>
-          <w:color w:val="414141"/>
-          <w:sz w:val="24"/>
-          <w:lang w:val="pt-BR"/>
-        </w:rPr>
-        <w:t xml:space="preserve">, obriga elas a adotarem medidas </w:t>
-      </w:r>
-      <w:r>
-        <w:rPr>
-          <w:color w:val="414141"/>
-          <w:sz w:val="24"/>
-          <w:lang w:val="pt-BR"/>
-        </w:rPr>
-        <w:t>como a intoler</w:t>
-      </w:r>
-      <w:r>
-        <w:rPr>
-          <w:color w:val="414141"/>
-          <w:sz w:val="24"/>
-          <w:lang w:val="pt-BR"/>
-        </w:rPr>
-        <w:t>â</w:t>
-      </w:r>
-      <w:r>
-        <w:rPr>
-          <w:color w:val="414141"/>
-          <w:sz w:val="24"/>
-          <w:lang w:val="pt-BR"/>
-        </w:rPr>
-        <w:t>cia ao atraso, que prejudicam a outros pasageiros que possam ter realmente se deparado com um imprevisto e precisariam de mais 5 minutos para estar preparado</w:t>
-      </w:r>
-      <w:r>
-        <w:rPr>
-          <w:color w:val="414141"/>
-          <w:sz w:val="24"/>
-          <w:lang w:val="pt-BR"/>
-        </w:rPr>
-        <w:t>, causando certo desconforto na rela</w:t>
-      </w:r>
-      <w:r>
-        <w:rPr>
-          <w:color w:val="414141"/>
-          <w:sz w:val="24"/>
-          <w:lang w:val="pt-BR"/>
-        </w:rPr>
-        <w:t>ção</w:t>
-      </w:r>
-      <w:r>
-        <w:rPr>
-          <w:color w:val="414141"/>
-          <w:sz w:val="24"/>
-          <w:lang w:val="pt-BR"/>
-        </w:rPr>
-        <w:t xml:space="preserve"> entre</w:t>
-      </w:r>
-      <w:r>
-        <w:rPr>
-          <w:color w:val="414141"/>
-          <w:sz w:val="24"/>
-          <w:lang w:val="pt-BR"/>
-        </w:rPr>
-        <w:t xml:space="preserve"> passageiros e motoristas.</w:t>
+        <w:t xml:space="preserve"> </w:t>
+      </w:r>
+      <w:r>
+        <w:rPr>
+          <w:color w:val="414141"/>
+          <w:sz w:val="24"/>
+          <w:lang w:val="pt-BR"/>
+        </w:rPr>
+        <w:t>E mesmo para as empresas de médio porte, essa falta de envolvimento de alguns passageiros as obrigam a adotarem medidas como a intolerâcia ao atraso, que prejudicam a outros pasageiros que possam ter realmente se deparado com um imprevisto, causando certo desconforto na relação entre passageiros e motoristas.</w:t>
       </w:r>
     </w:p>
     <w:p>
@@ -1988,15 +1971,39 @@
           <w:sz w:val="24"/>
           <w:lang w:val="pt-BR"/>
         </w:rPr>
-        <w:t>cil para que uma empresa mantenha um forte diferencial competitivo entre tantas competidoras existentes.</w:t>
-      </w:r>
-      <w:r>
-        <w:rPr>
-          <w:color w:val="414141"/>
-          <w:sz w:val="24"/>
-          <w:lang w:val="pt-BR"/>
-        </w:rPr>
-        <w:t xml:space="preserve"> C</w:t>
+        <w:t xml:space="preserve">cil para que uma empresa mantenha um forte diferencial competitivo entre tantas </w:t>
+      </w:r>
+      <w:r>
+        <w:rPr>
+          <w:color w:val="414141"/>
+          <w:sz w:val="24"/>
+          <w:lang w:val="pt-BR"/>
+        </w:rPr>
+        <w:t>concorrentes</w:t>
+      </w:r>
+      <w:r>
+        <w:rPr>
+          <w:color w:val="414141"/>
+          <w:sz w:val="24"/>
+          <w:lang w:val="pt-BR"/>
+        </w:rPr>
+        <w:t>.</w:t>
+      </w:r>
+      <w:r>
+        <w:rPr>
+          <w:color w:val="414141"/>
+          <w:sz w:val="24"/>
+          <w:lang w:val="pt-BR"/>
+        </w:rPr>
+        <w:t xml:space="preserve"> </w:t>
+      </w:r>
+      <w:r>
+        <w:rPr>
+          <w:color w:val="414141"/>
+          <w:sz w:val="24"/>
+          <w:lang w:val="pt-BR"/>
+        </w:rPr>
+        <w:t>C</w:t>
       </w:r>
       <w:r>
         <w:rPr>
@@ -2012,47 +2019,7 @@
           <w:sz w:val="24"/>
           <w:lang w:val="pt-BR"/>
         </w:rPr>
-        <w:t>,</w:t>
-      </w:r>
-      <w:r>
-        <w:rPr>
-          <w:color w:val="414141"/>
-          <w:sz w:val="24"/>
-          <w:lang w:val="pt-BR"/>
-        </w:rPr>
-        <w:t xml:space="preserve"> isso tem</w:t>
-      </w:r>
-      <w:r>
-        <w:rPr>
-          <w:color w:val="414141"/>
-          <w:sz w:val="24"/>
-          <w:lang w:val="pt-BR"/>
-        </w:rPr>
-        <w:t xml:space="preserve"> diminuindo significamente a margem de lucro</w:t>
-      </w:r>
-      <w:r>
-        <w:rPr>
-          <w:color w:val="414141"/>
-          <w:sz w:val="24"/>
-          <w:lang w:val="pt-BR"/>
-        </w:rPr>
-        <w:t xml:space="preserve"> que uma empresa individual pode</w:t>
-      </w:r>
-      <w:r>
-        <w:rPr>
-          <w:color w:val="414141"/>
-          <w:sz w:val="24"/>
-          <w:lang w:val="pt-BR"/>
-        </w:rPr>
-        <w:t xml:space="preserve"> ob</w:t>
-      </w:r>
-      <w:r>
-        <w:rPr>
-          <w:color w:val="414141"/>
-          <w:sz w:val="24"/>
-          <w:lang w:val="pt-BR"/>
-        </w:rPr>
-        <w:t>ter, dificultando tamb</w:t>
+        <w:t>, isso tem diminuindo significamente a margem de lucro que uma empresa pode obter, dificultando tamb</w:t>
       </w:r>
       <w:r>
         <w:rPr>
@@ -2329,7 +2296,7 @@
           <w:highlight w:val="white"/>
           <w:lang w:val="pt-BR"/>
         </w:rPr>
-        <w:t xml:space="preserve">Diante do analizado, cabe destacar que esse tipo de transporte possui um grande potencial no mercado, pois trata-se de um transporte com diversas vantagens, </w:t>
+        <w:t xml:space="preserve">Diante do analizado, cabe destacar que esse tipo de transporte possui um grande potencial no mercado, pois trata-se de um transporte com diversas vantagens, tanto pelo lado empresarial, quanto pessoal. Todavia, por pecar em alguns requisitos, </w:t>
       </w:r>
       <w:r>
         <w:rPr>
@@ -2339,7 +2306,7 @@
           <w:lang w:val="pt-BR"/>
         </w:rPr>
         <w:lastRenderedPageBreak/>
-        <w:t>tanto pelo lado empresarial, quanto pessoal. Todavia, por pecar em alguns requisitos, merece devida atenção das empresas prestadoras de serviço de modo a melhorar e oferecer aos interessados mais qualidade e agilidade.</w:t>
+        <w:t>merece devida atenção das empresas prestadoras de serviço de modo a melhorar e oferecer aos interessados mais qualidade e agilidade.</w:t>
       </w:r>
     </w:p>
     <w:p>
@@ -2446,7 +2413,7 @@
     </w:p>
     <w:p>
       <w:pPr>
-        <w:pStyle w:val="normal0"/>
+        <w:pStyle w:val="Normal1"/>
         <w:spacing w:line="360" w:lineRule="auto"/>
         <w:ind w:firstLine="700"/>
         <w:jc w:val="both"/>
@@ -2461,7 +2428,135 @@
           <w:highlight w:val="white"/>
           <w:lang w:val="pt-BR"/>
         </w:rPr>
-        <w:t>Outras vantagens do transporte por fretamento encontra-se na redução de emissões de poluentes locais, de gases de efeito estufa, redução de acidentes e estresse no trânsito bem como economia de energia e complementação ao transporte regular.</w:t>
+        <w:t xml:space="preserve">Outra vantagem do transporte </w:t>
+      </w:r>
+      <w:r>
+        <w:rPr>
+          <w:color w:val="414141"/>
+          <w:sz w:val="24"/>
+          <w:highlight w:val="white"/>
+          <w:lang w:val="pt-BR"/>
+        </w:rPr>
+        <w:t xml:space="preserve">por </w:t>
+      </w:r>
+      <w:r>
+        <w:rPr>
+          <w:color w:val="414141"/>
+          <w:sz w:val="24"/>
+          <w:highlight w:val="white"/>
+          <w:lang w:val="pt-BR"/>
+        </w:rPr>
+        <w:t>fretamento se encontra por oferecer um meio de transporte alternativo ao veículo individual (por exemplo, carros e motocicletas), sendo assim uma possível maneira de diminuir a quantidade de veículos em ruas e estradas. Essa vantagem poderia dar sucessão de ainda mais benefícios, sendo alguns deles:</w:t>
+      </w:r>
+      <w:r>
+        <w:rPr>
+          <w:color w:val="414141"/>
+          <w:sz w:val="24"/>
+          <w:highlight w:val="white"/>
+          <w:lang w:val="pt-BR"/>
+        </w:rPr>
+        <w:t xml:space="preserve"> </w:t>
+      </w:r>
+      <w:r>
+        <w:rPr>
+          <w:color w:val="414141"/>
+          <w:sz w:val="24"/>
+          <w:highlight w:val="white"/>
+          <w:lang w:val="pt-BR"/>
+        </w:rPr>
+        <w:t>redução de</w:t>
+      </w:r>
+      <w:r>
+        <w:rPr>
+          <w:color w:val="414141"/>
+          <w:sz w:val="24"/>
+          <w:highlight w:val="white"/>
+          <w:lang w:val="pt-BR"/>
+        </w:rPr>
+        <w:t xml:space="preserve"> acidentes</w:t>
+      </w:r>
+      <w:r>
+        <w:rPr>
+          <w:color w:val="414141"/>
+          <w:sz w:val="24"/>
+          <w:highlight w:val="white"/>
+          <w:lang w:val="pt-BR"/>
+        </w:rPr>
+        <w:t xml:space="preserve">, de </w:t>
+      </w:r>
+      <w:r>
+        <w:rPr>
+          <w:color w:val="414141"/>
+          <w:sz w:val="24"/>
+          <w:highlight w:val="white"/>
+          <w:lang w:val="pt-BR"/>
+        </w:rPr>
+        <w:t>estresse no trânsit</w:t>
+      </w:r>
+      <w:r>
+        <w:rPr>
+          <w:color w:val="414141"/>
+          <w:sz w:val="24"/>
+          <w:highlight w:val="white"/>
+          <w:lang w:val="pt-BR"/>
+        </w:rPr>
+        <w:t xml:space="preserve">o, de </w:t>
+      </w:r>
+      <w:r>
+        <w:rPr>
+          <w:color w:val="414141"/>
+          <w:sz w:val="24"/>
+          <w:highlight w:val="white"/>
+          <w:lang w:val="pt-BR"/>
+        </w:rPr>
+        <w:t>emissões</w:t>
+      </w:r>
+      <w:r>
+        <w:rPr>
+          <w:color w:val="414141"/>
+          <w:sz w:val="24"/>
+          <w:highlight w:val="white"/>
+          <w:lang w:val="pt-BR"/>
+        </w:rPr>
+        <w:t xml:space="preserve"> de poluentes locais</w:t>
+      </w:r>
+      <w:r>
+        <w:rPr>
+          <w:color w:val="414141"/>
+          <w:sz w:val="24"/>
+          <w:highlight w:val="white"/>
+          <w:lang w:val="pt-BR"/>
+        </w:rPr>
+        <w:t xml:space="preserve"> e</w:t>
+      </w:r>
+      <w:r>
+        <w:rPr>
+          <w:color w:val="414141"/>
+          <w:sz w:val="24"/>
+          <w:highlight w:val="white"/>
+          <w:lang w:val="pt-BR"/>
+        </w:rPr>
+        <w:t xml:space="preserve"> de gases de efeito estufa, </w:t>
+      </w:r>
+      <w:r>
+        <w:rPr>
+          <w:color w:val="414141"/>
+          <w:sz w:val="24"/>
+          <w:highlight w:val="white"/>
+          <w:lang w:val="pt-BR"/>
+        </w:rPr>
+        <w:t>bem como maior economia de energia</w:t>
+      </w:r>
+      <w:bookmarkStart w:id="0" w:name="_GoBack"/>
+      <w:bookmarkEnd w:id="0"/>
+      <w:r>
+        <w:rPr>
+          <w:color w:val="414141"/>
+          <w:sz w:val="24"/>
+          <w:highlight w:val="white"/>
+          <w:lang w:val="pt-BR"/>
+        </w:rPr>
+        <w:t>.</w:t>
       </w:r>
     </w:p>
     <w:p>
@@ -2531,7 +2626,7 @@
     </w:p>
     <w:p>
       <w:pPr>
-        <w:pStyle w:val="normal0"/>
+        <w:pStyle w:val="Normal1"/>
         <w:spacing w:line="360" w:lineRule="auto"/>
         <w:ind w:firstLine="720"/>
         <w:jc w:val="both"/>
@@ -2546,33 +2641,58 @@
           <w:highlight w:val="white"/>
           <w:lang w:val="pt-BR"/>
         </w:rPr>
-        <w:t>Como destacamos anteriormente, muitas vezes existe uma dificuldade de empresas</w:t>
-      </w:r>
-      <w:r>
-        <w:rPr>
-          <w:color w:val="414141"/>
-          <w:sz w:val="24"/>
-          <w:highlight w:val="white"/>
-          <w:lang w:val="pt-BR"/>
-        </w:rPr>
-        <w:t xml:space="preserve"> pequenas</w:t>
-      </w:r>
-      <w:r>
-        <w:rPr>
-          <w:color w:val="414141"/>
-          <w:sz w:val="24"/>
-          <w:highlight w:val="white"/>
-          <w:lang w:val="pt-BR"/>
-        </w:rPr>
-        <w:t xml:space="preserve"> de transporte fretado em controlar seus processos de forma eficiente; devido </w:t>
-      </w:r>
-      <w:r>
-        <w:rPr>
-          <w:color w:val="414141"/>
-          <w:sz w:val="24"/>
-          <w:lang w:val="pt-BR"/>
-        </w:rPr>
-        <w:t>à utilização de controles precários e a falta de ferramentas para cumprir esse papel de controle</w:t>
+        <w:t>Além disso, frente às dificuldades das pequenas</w:t>
+      </w:r>
+      <w:r>
+        <w:rPr>
+          <w:color w:val="414141"/>
+          <w:sz w:val="24"/>
+          <w:highlight w:val="white"/>
+          <w:lang w:val="pt-BR"/>
+        </w:rPr>
+        <w:t xml:space="preserve"> empresas</w:t>
+      </w:r>
+      <w:r>
+        <w:rPr>
+          <w:color w:val="414141"/>
+          <w:sz w:val="24"/>
+          <w:highlight w:val="white"/>
+          <w:lang w:val="pt-BR"/>
+        </w:rPr>
+        <w:t xml:space="preserve"> </w:t>
+      </w:r>
+      <w:r>
+        <w:rPr>
+          <w:color w:val="414141"/>
+          <w:sz w:val="24"/>
+          <w:highlight w:val="white"/>
+          <w:lang w:val="pt-BR"/>
+        </w:rPr>
+        <w:t xml:space="preserve">de transporte fretado em controlar seus processos de forma eficiente; devido </w:t>
+      </w:r>
+      <w:r>
+        <w:rPr>
+          <w:color w:val="414141"/>
+          <w:sz w:val="24"/>
+          <w:lang w:val="pt-BR"/>
+        </w:rPr>
+        <w:t xml:space="preserve">à utilização de controles precários e a falta de ferramentas </w:t>
+      </w:r>
+      <w:r>
+        <w:rPr>
+          <w:color w:val="414141"/>
+          <w:sz w:val="24"/>
+          <w:lang w:val="pt-BR"/>
+        </w:rPr>
+        <w:t>de Tecnologia de Informação como apoio ness</w:t>
+      </w:r>
+      <w:r>
+        <w:rPr>
+          <w:color w:val="414141"/>
+          <w:sz w:val="24"/>
+          <w:lang w:val="pt-BR"/>
+        </w:rPr>
+        <w:t>e controle</w:t>
       </w:r>
       <w:r>
         <w:rPr>
@@ -2622,7 +2742,7 @@
     </w:p>
     <w:p>
       <w:pPr>
-        <w:pStyle w:val="normal0"/>
+        <w:pStyle w:val="Normal1"/>
         <w:spacing w:line="360" w:lineRule="auto"/>
         <w:ind w:firstLine="720"/>
         <w:jc w:val="both"/>
@@ -2637,7 +2757,61 @@
           <w:highlight w:val="white"/>
           <w:lang w:val="pt-BR"/>
         </w:rPr>
-        <w:t xml:space="preserve">Aprimorar o transporte privado com o uso de um sistema de informação com uma plataforma de fácil acesso como a web e o mobile, e que engloba todos os personagens envolvidos no processo, tais como, administrador, motorista e usuário faz com que a empresa tenha uma visão sistêmica do serviço prestado, bem como o ambiente nela inserido, melhorando assim, a comunicação entre todos, e consequentemente a eficácia do trabalho desenvolvido. </w:t>
+        <w:t>A solução proposta nesse trabalho vem de encontro ao aprimoramento</w:t>
+      </w:r>
+      <w:r>
+        <w:rPr>
+          <w:color w:val="414141"/>
+          <w:sz w:val="24"/>
+          <w:highlight w:val="white"/>
+          <w:lang w:val="pt-BR"/>
+        </w:rPr>
+        <w:t xml:space="preserve"> </w:t>
+      </w:r>
+      <w:r>
+        <w:rPr>
+          <w:color w:val="414141"/>
+          <w:sz w:val="24"/>
+          <w:highlight w:val="white"/>
+          <w:lang w:val="pt-BR"/>
+        </w:rPr>
+        <w:t>da logística e comunicação do</w:t>
+      </w:r>
+      <w:r>
+        <w:rPr>
+          <w:color w:val="414141"/>
+          <w:sz w:val="24"/>
+          <w:highlight w:val="white"/>
+          <w:lang w:val="pt-BR"/>
+        </w:rPr>
+        <w:t xml:space="preserve"> transporte privado com o uso de um sistema de informação com uma plataforma de fácil acesso como a web e o mobile, e que engloba todos os personagens envolvidos no processo, tais como, administrador, motorista e </w:t>
+      </w:r>
+      <w:r>
+        <w:rPr>
+          <w:color w:val="414141"/>
+          <w:sz w:val="24"/>
+          <w:highlight w:val="white"/>
+          <w:lang w:val="pt-BR"/>
+        </w:rPr>
+        <w:t>passageiro</w:t>
+      </w:r>
+      <w:r>
+        <w:rPr>
+          <w:color w:val="414141"/>
+          <w:sz w:val="24"/>
+          <w:highlight w:val="white"/>
+          <w:lang w:val="pt-BR"/>
+        </w:rPr>
+        <w:t xml:space="preserve"> faz com que a empresa tenha uma visão sistêmica do serviço prestado, bem como o ambiente nela inserido, melhorando assim, a comunicação entre todos, e consequentemente a eficácia do trabalho desen</w:t>
+      </w:r>
+      <w:r>
+        <w:rPr>
+          <w:color w:val="414141"/>
+          <w:sz w:val="24"/>
+          <w:highlight w:val="white"/>
+          <w:lang w:val="pt-BR"/>
+        </w:rPr>
+        <w:t>volvido.</w:t>
       </w:r>
     </w:p>
     <w:sectPr>
@@ -2998,6 +3172,10 @@
       </w:tblCellMar>
     </w:tblPr>
   </w:style>
+  <w:style w:type="paragraph" w:customStyle="1" w:styleId="Normal1">
+    <w:name w:val="Normal1"/>
+    <w:rsid w:val="009F4CDB"/>
+  </w:style>
 </w:styles>
 </file>
 

</xml_diff>

<commit_message>
referencial teorico alinhado com a professora
</commit_message>
<xml_diff>
--- a/documentation/finais/referencial_teorico.docx
+++ b/documentation/finais/referencial_teorico.docx
@@ -10,13 +10,14 @@
         <w:ind w:firstLine="700"/>
         <w:jc w:val="center"/>
         <w:rPr>
+          <w:color w:val="auto"/>
           <w:lang w:val="pt-BR"/>
         </w:rPr>
       </w:pPr>
       <w:r>
         <w:rPr>
           <w:b/>
-          <w:color w:val="414141"/>
+          <w:color w:val="auto"/>
           <w:sz w:val="24"/>
           <w:highlight w:val="white"/>
           <w:lang w:val="pt-BR"/>
@@ -31,6 +32,7 @@
         <w:ind w:firstLine="700"/>
         <w:jc w:val="both"/>
         <w:rPr>
+          <w:color w:val="auto"/>
           <w:lang w:val="pt-BR"/>
         </w:rPr>
       </w:pPr>
@@ -42,12 +44,13 @@
         <w:ind w:firstLine="700"/>
         <w:jc w:val="both"/>
         <w:rPr>
-          <w:lang w:val="pt-BR"/>
-        </w:rPr>
-      </w:pPr>
-      <w:r>
-        <w:rPr>
-          <w:color w:val="414141"/>
+          <w:color w:val="auto"/>
+          <w:lang w:val="pt-BR"/>
+        </w:rPr>
+      </w:pPr>
+      <w:r>
+        <w:rPr>
+          <w:color w:val="auto"/>
           <w:sz w:val="24"/>
           <w:highlight w:val="white"/>
           <w:lang w:val="pt-BR"/>
@@ -62,30 +65,22 @@
         <w:ind w:firstLine="700"/>
         <w:jc w:val="both"/>
         <w:rPr>
-          <w:lang w:val="pt-BR"/>
-        </w:rPr>
-      </w:pPr>
-      <w:r>
-        <w:rPr>
-          <w:color w:val="414141"/>
-          <w:sz w:val="24"/>
-          <w:highlight w:val="white"/>
-          <w:lang w:val="pt-BR"/>
-        </w:rPr>
-        <w:t xml:space="preserve">No Brasil, segundo a Agência Nacional de Transportes (ANTT), os serviços de transporte rodoviário de passageiros são responsáveis por uma movimentação </w:t>
-      </w:r>
-      <w:r>
-        <w:rPr>
-          <w:color w:val="3B3B3B"/>
-          <w:sz w:val="24"/>
-          <w:highlight w:val="white"/>
-          <w:lang w:val="pt-BR"/>
-        </w:rPr>
-        <w:t>superior</w:t>
-      </w:r>
-      <w:r>
-        <w:rPr>
-          <w:color w:val="3B3B3B"/>
+          <w:color w:val="auto"/>
+          <w:lang w:val="pt-BR"/>
+        </w:rPr>
+      </w:pPr>
+      <w:r>
+        <w:rPr>
+          <w:color w:val="auto"/>
+          <w:sz w:val="24"/>
+          <w:highlight w:val="white"/>
+          <w:lang w:val="pt-BR"/>
+        </w:rPr>
+        <w:t>No Brasil, segundo a Agência Nacional de Transportes (ANTT), os serviços de transporte rodoviário de passageiros são responsáveis por uma movimentação superior</w:t>
+      </w:r>
+      <w:r>
+        <w:rPr>
+          <w:color w:val="auto"/>
           <w:sz w:val="18"/>
           <w:highlight w:val="white"/>
           <w:lang w:val="pt-BR"/>
@@ -94,21 +89,12 @@
       </w:r>
       <w:r>
         <w:rPr>
-          <w:color w:val="3B3B3B"/>
-          <w:sz w:val="24"/>
-          <w:highlight w:val="white"/>
-          <w:lang w:val="pt-BR"/>
-        </w:rPr>
-        <w:t>a 130 milhões de usuários por ano. D</w:t>
-      </w:r>
-      <w:r>
-        <w:rPr>
-          <w:color w:val="414141"/>
-          <w:sz w:val="24"/>
-          <w:highlight w:val="white"/>
-          <w:lang w:val="pt-BR"/>
-        </w:rPr>
-        <w:t>e forma geral, percebe-se sua importância na vida do cidadão brasileiro na medida em que se observa que o transporte rodoviário através do ônibus é o principal meio de condução coletiva.</w:t>
+          <w:color w:val="auto"/>
+          <w:sz w:val="24"/>
+          <w:highlight w:val="white"/>
+          <w:lang w:val="pt-BR"/>
+        </w:rPr>
+        <w:t>a 130 milhões de usuários por ano. De forma geral, percebe-se sua importância na vida do cidadão brasileiro na medida em que se observa que o transporte rodoviário através do ônibus é o principal meio de condução coletiva.</w:t>
       </w:r>
     </w:p>
     <w:p>
@@ -118,12 +104,13 @@
         <w:ind w:firstLine="700"/>
         <w:jc w:val="both"/>
         <w:rPr>
-          <w:lang w:val="pt-BR"/>
-        </w:rPr>
-      </w:pPr>
-      <w:r>
-        <w:rPr>
-          <w:color w:val="414141"/>
+          <w:color w:val="auto"/>
+          <w:lang w:val="pt-BR"/>
+        </w:rPr>
+      </w:pPr>
+      <w:r>
+        <w:rPr>
+          <w:color w:val="auto"/>
           <w:sz w:val="24"/>
           <w:highlight w:val="white"/>
           <w:lang w:val="pt-BR"/>
@@ -133,7 +120,7 @@
       <w:r>
         <w:rPr>
           <w:i/>
-          <w:color w:val="414141"/>
+          <w:color w:val="auto"/>
           <w:sz w:val="24"/>
           <w:highlight w:val="white"/>
           <w:lang w:val="pt-BR"/>
@@ -142,7 +129,7 @@
       </w:r>
       <w:r>
         <w:rPr>
-          <w:color w:val="3B3B3B"/>
+          <w:color w:val="auto"/>
           <w:sz w:val="24"/>
           <w:highlight w:val="white"/>
           <w:lang w:val="pt-BR"/>
@@ -157,12 +144,13 @@
         <w:ind w:firstLine="700"/>
         <w:jc w:val="both"/>
         <w:rPr>
-          <w:lang w:val="pt-BR"/>
-        </w:rPr>
-      </w:pPr>
-      <w:r>
-        <w:rPr>
-          <w:color w:val="3B3B3B"/>
+          <w:color w:val="auto"/>
+          <w:lang w:val="pt-BR"/>
+        </w:rPr>
+      </w:pPr>
+      <w:r>
+        <w:rPr>
+          <w:color w:val="auto"/>
           <w:sz w:val="24"/>
           <w:highlight w:val="white"/>
           <w:lang w:val="pt-BR"/>
@@ -176,6 +164,7 @@
         <w:spacing w:line="360" w:lineRule="auto"/>
         <w:jc w:val="both"/>
         <w:rPr>
+          <w:color w:val="auto"/>
           <w:lang w:val="pt-BR"/>
         </w:rPr>
       </w:pPr>
@@ -186,6 +175,7 @@
         <w:spacing w:line="360" w:lineRule="auto"/>
         <w:jc w:val="both"/>
         <w:rPr>
+          <w:color w:val="auto"/>
           <w:lang w:val="pt-BR"/>
         </w:rPr>
       </w:pPr>
@@ -232,13 +222,14 @@
               <w:ind w:firstLine="700"/>
               <w:jc w:val="center"/>
               <w:rPr>
+                <w:color w:val="auto"/>
                 <w:lang w:val="pt-BR"/>
               </w:rPr>
             </w:pPr>
             <w:r>
               <w:rPr>
                 <w:b/>
-                <w:color w:val="3B3B3B"/>
+                <w:color w:val="auto"/>
                 <w:sz w:val="24"/>
                 <w:highlight w:val="white"/>
                 <w:lang w:val="pt-BR"/>
@@ -263,12 +254,13 @@
               <w:spacing w:line="360" w:lineRule="auto"/>
               <w:jc w:val="right"/>
               <w:rPr>
+                <w:color w:val="auto"/>
                 <w:lang w:val="pt-BR"/>
               </w:rPr>
             </w:pPr>
             <w:r>
               <w:rPr>
-                <w:color w:val="3B3B3B"/>
+                <w:color w:val="auto"/>
                 <w:sz w:val="24"/>
                 <w:highlight w:val="white"/>
                 <w:lang w:val="pt-BR"/>
@@ -277,7 +269,7 @@
             </w:r>
             <w:r>
               <w:rPr>
-                <w:color w:val="414141"/>
+                <w:color w:val="auto"/>
                 <w:sz w:val="24"/>
                 <w:lang w:val="pt-BR"/>
               </w:rPr>
@@ -310,12 +302,13 @@
               <w:ind w:firstLine="700"/>
               <w:jc w:val="both"/>
               <w:rPr>
+                <w:color w:val="auto"/>
                 <w:lang w:val="pt-BR"/>
               </w:rPr>
             </w:pPr>
             <w:r>
               <w:rPr>
-                <w:color w:val="3B3B3B"/>
+                <w:color w:val="auto"/>
                 <w:highlight w:val="lightGray"/>
                 <w:lang w:val="pt-BR"/>
               </w:rPr>
@@ -345,12 +338,13 @@
               <w:ind w:firstLine="700"/>
               <w:jc w:val="right"/>
               <w:rPr>
+                <w:color w:val="auto"/>
                 <w:lang w:val="pt-BR"/>
               </w:rPr>
             </w:pPr>
             <w:r>
               <w:rPr>
-                <w:color w:val="3B3B3B"/>
+                <w:color w:val="auto"/>
                 <w:highlight w:val="lightGray"/>
                 <w:lang w:val="pt-BR"/>
               </w:rPr>
@@ -382,12 +376,13 @@
               <w:ind w:firstLine="700"/>
               <w:jc w:val="both"/>
               <w:rPr>
+                <w:color w:val="auto"/>
                 <w:lang w:val="pt-BR"/>
               </w:rPr>
             </w:pPr>
             <w:r>
               <w:rPr>
-                <w:color w:val="3B3B3B"/>
+                <w:color w:val="auto"/>
                 <w:highlight w:val="white"/>
                 <w:lang w:val="pt-BR"/>
               </w:rPr>
@@ -416,12 +411,13 @@
               <w:ind w:firstLine="700"/>
               <w:jc w:val="right"/>
               <w:rPr>
+                <w:color w:val="auto"/>
                 <w:lang w:val="pt-BR"/>
               </w:rPr>
             </w:pPr>
             <w:r>
               <w:rPr>
-                <w:color w:val="3B3B3B"/>
+                <w:color w:val="auto"/>
                 <w:highlight w:val="white"/>
                 <w:lang w:val="pt-BR"/>
               </w:rPr>
@@ -454,12 +450,13 @@
               <w:ind w:firstLine="700"/>
               <w:jc w:val="both"/>
               <w:rPr>
+                <w:color w:val="auto"/>
                 <w:lang w:val="pt-BR"/>
               </w:rPr>
             </w:pPr>
             <w:r>
               <w:rPr>
-                <w:color w:val="3B3B3B"/>
+                <w:color w:val="auto"/>
                 <w:highlight w:val="lightGray"/>
                 <w:lang w:val="pt-BR"/>
               </w:rPr>
@@ -467,7 +464,7 @@
             </w:r>
             <w:r>
               <w:rPr>
-                <w:color w:val="3B3B3B"/>
+                <w:color w:val="auto"/>
                 <w:highlight w:val="lightGray"/>
                 <w:lang w:val="pt-BR"/>
               </w:rPr>
@@ -475,7 +472,7 @@
             </w:r>
             <w:r>
               <w:rPr>
-                <w:color w:val="3B3B3B"/>
+                <w:color w:val="auto"/>
                 <w:highlight w:val="lightGray"/>
                 <w:lang w:val="pt-BR"/>
               </w:rPr>
@@ -505,12 +502,13 @@
               <w:ind w:firstLine="700"/>
               <w:jc w:val="right"/>
               <w:rPr>
+                <w:color w:val="auto"/>
                 <w:lang w:val="pt-BR"/>
               </w:rPr>
             </w:pPr>
             <w:r>
               <w:rPr>
-                <w:color w:val="3B3B3B"/>
+                <w:color w:val="auto"/>
                 <w:highlight w:val="lightGray"/>
                 <w:lang w:val="pt-BR"/>
               </w:rPr>
@@ -542,12 +540,13 @@
               <w:ind w:firstLine="700"/>
               <w:jc w:val="both"/>
               <w:rPr>
+                <w:color w:val="auto"/>
                 <w:lang w:val="pt-BR"/>
               </w:rPr>
             </w:pPr>
             <w:r>
               <w:rPr>
-                <w:color w:val="3B3B3B"/>
+                <w:color w:val="auto"/>
                 <w:highlight w:val="white"/>
                 <w:lang w:val="pt-BR"/>
               </w:rPr>
@@ -555,7 +554,7 @@
             </w:r>
             <w:r>
               <w:rPr>
-                <w:color w:val="3B3B3B"/>
+                <w:color w:val="auto"/>
                 <w:highlight w:val="white"/>
                 <w:lang w:val="pt-BR"/>
               </w:rPr>
@@ -563,7 +562,7 @@
             </w:r>
             <w:r>
               <w:rPr>
-                <w:color w:val="3B3B3B"/>
+                <w:color w:val="auto"/>
                 <w:highlight w:val="white"/>
                 <w:lang w:val="pt-BR"/>
               </w:rPr>
@@ -592,12 +591,13 @@
               <w:ind w:firstLine="700"/>
               <w:jc w:val="right"/>
               <w:rPr>
+                <w:color w:val="auto"/>
                 <w:lang w:val="pt-BR"/>
               </w:rPr>
             </w:pPr>
             <w:r>
               <w:rPr>
-                <w:color w:val="3B3B3B"/>
+                <w:color w:val="auto"/>
                 <w:highlight w:val="white"/>
                 <w:lang w:val="pt-BR"/>
               </w:rPr>
@@ -630,12 +630,13 @@
               <w:ind w:firstLine="700"/>
               <w:jc w:val="both"/>
               <w:rPr>
+                <w:color w:val="auto"/>
                 <w:lang w:val="pt-BR"/>
               </w:rPr>
             </w:pPr>
             <w:r>
               <w:rPr>
-                <w:color w:val="3B3B3B"/>
+                <w:color w:val="auto"/>
                 <w:highlight w:val="lightGray"/>
                 <w:lang w:val="pt-BR"/>
               </w:rPr>
@@ -666,12 +667,13 @@
               <w:ind w:firstLine="700"/>
               <w:jc w:val="right"/>
               <w:rPr>
+                <w:color w:val="auto"/>
                 <w:lang w:val="pt-BR"/>
               </w:rPr>
             </w:pPr>
             <w:r>
               <w:rPr>
-                <w:color w:val="3B3B3B"/>
+                <w:color w:val="auto"/>
                 <w:highlight w:val="lightGray"/>
                 <w:lang w:val="pt-BR"/>
               </w:rPr>
@@ -703,12 +705,13 @@
               <w:ind w:firstLine="700"/>
               <w:jc w:val="both"/>
               <w:rPr>
+                <w:color w:val="auto"/>
                 <w:lang w:val="pt-BR"/>
               </w:rPr>
             </w:pPr>
             <w:r>
               <w:rPr>
-                <w:color w:val="3B3B3B"/>
+                <w:color w:val="auto"/>
                 <w:highlight w:val="white"/>
                 <w:lang w:val="pt-BR"/>
               </w:rPr>
@@ -737,12 +740,13 @@
               <w:ind w:firstLine="700"/>
               <w:jc w:val="right"/>
               <w:rPr>
+                <w:color w:val="auto"/>
                 <w:lang w:val="pt-BR"/>
               </w:rPr>
             </w:pPr>
             <w:r>
               <w:rPr>
-                <w:color w:val="3B3B3B"/>
+                <w:color w:val="auto"/>
                 <w:highlight w:val="white"/>
                 <w:lang w:val="pt-BR"/>
               </w:rPr>
@@ -775,12 +779,13 @@
               <w:ind w:firstLine="700"/>
               <w:jc w:val="both"/>
               <w:rPr>
+                <w:color w:val="auto"/>
                 <w:lang w:val="pt-BR"/>
               </w:rPr>
             </w:pPr>
             <w:r>
               <w:rPr>
-                <w:color w:val="3B3B3B"/>
+                <w:color w:val="auto"/>
                 <w:highlight w:val="lightGray"/>
                 <w:lang w:val="pt-BR"/>
               </w:rPr>
@@ -810,12 +815,13 @@
               <w:ind w:firstLine="700"/>
               <w:jc w:val="right"/>
               <w:rPr>
+                <w:color w:val="auto"/>
                 <w:lang w:val="pt-BR"/>
               </w:rPr>
             </w:pPr>
             <w:r>
               <w:rPr>
-                <w:color w:val="3B3B3B"/>
+                <w:color w:val="auto"/>
                 <w:highlight w:val="lightGray"/>
                 <w:lang w:val="pt-BR"/>
               </w:rPr>
@@ -847,12 +853,13 @@
               <w:ind w:firstLine="700"/>
               <w:jc w:val="both"/>
               <w:rPr>
+                <w:color w:val="auto"/>
                 <w:lang w:val="pt-BR"/>
               </w:rPr>
             </w:pPr>
             <w:r>
               <w:rPr>
-                <w:color w:val="3B3B3B"/>
+                <w:color w:val="auto"/>
                 <w:highlight w:val="white"/>
                 <w:lang w:val="pt-BR"/>
               </w:rPr>
@@ -860,7 +867,7 @@
             </w:r>
             <w:r>
               <w:rPr>
-                <w:color w:val="3B3B3B"/>
+                <w:color w:val="auto"/>
                 <w:highlight w:val="white"/>
                 <w:lang w:val="pt-BR"/>
               </w:rPr>
@@ -868,7 +875,7 @@
             </w:r>
             <w:r>
               <w:rPr>
-                <w:color w:val="3B3B3B"/>
+                <w:color w:val="auto"/>
                 <w:highlight w:val="white"/>
                 <w:lang w:val="pt-BR"/>
               </w:rPr>
@@ -876,7 +883,7 @@
             </w:r>
             <w:r>
               <w:rPr>
-                <w:color w:val="3B3B3B"/>
+                <w:color w:val="auto"/>
                 <w:highlight w:val="white"/>
                 <w:lang w:val="pt-BR"/>
               </w:rPr>
@@ -884,7 +891,7 @@
             </w:r>
             <w:r>
               <w:rPr>
-                <w:color w:val="3B3B3B"/>
+                <w:color w:val="auto"/>
                 <w:lang w:val="pt-BR"/>
               </w:rPr>
               <w:t>ionamento</w:t>
@@ -912,12 +919,13 @@
               <w:ind w:firstLine="700"/>
               <w:jc w:val="right"/>
               <w:rPr>
+                <w:color w:val="auto"/>
                 <w:lang w:val="pt-BR"/>
               </w:rPr>
             </w:pPr>
             <w:r>
               <w:rPr>
-                <w:color w:val="3B3B3B"/>
+                <w:color w:val="auto"/>
                 <w:highlight w:val="white"/>
                 <w:lang w:val="pt-BR"/>
               </w:rPr>
@@ -950,13 +958,14 @@
               <w:ind w:firstLine="700"/>
               <w:jc w:val="both"/>
               <w:rPr>
+                <w:color w:val="auto"/>
                 <w:szCs w:val="22"/>
                 <w:lang w:val="pt-BR"/>
               </w:rPr>
             </w:pPr>
             <w:r>
               <w:rPr>
-                <w:color w:val="3B3B3B"/>
+                <w:color w:val="auto"/>
                 <w:szCs w:val="22"/>
                 <w:highlight w:val="lightGray"/>
                 <w:lang w:val="pt-BR"/>
@@ -965,39 +974,23 @@
             </w:r>
             <w:r>
               <w:rPr>
-                <w:color w:val="3B3B3B"/>
+                <w:color w:val="auto"/>
                 <w:szCs w:val="22"/>
                 <w:lang w:val="pt-BR"/>
               </w:rPr>
-              <w:t>ausência</w:t>
-            </w:r>
-            <w:r>
-              <w:rPr>
-                <w:color w:val="3B3B3B"/>
+              <w:t>ausência de funcionário</w:t>
+            </w:r>
+            <w:r>
+              <w:rPr>
+                <w:color w:val="auto"/>
                 <w:szCs w:val="22"/>
                 <w:lang w:val="pt-BR"/>
               </w:rPr>
-              <w:t xml:space="preserve"> de </w:t>
-            </w:r>
-            <w:r>
-              <w:rPr>
-                <w:color w:val="3B3B3B"/>
-                <w:szCs w:val="22"/>
-                <w:lang w:val="pt-BR"/>
-              </w:rPr>
-              <w:t>funcionário</w:t>
-            </w:r>
-            <w:r>
-              <w:rPr>
-                <w:color w:val="3B3B3B"/>
-                <w:szCs w:val="22"/>
-                <w:lang w:val="pt-BR"/>
-              </w:rPr>
               <w:t>s em</w:t>
             </w:r>
             <w:r>
               <w:rPr>
-                <w:color w:val="3B3B3B"/>
+                <w:color w:val="auto"/>
                 <w:szCs w:val="22"/>
                 <w:lang w:val="pt-BR"/>
               </w:rPr>
@@ -1027,12 +1020,13 @@
               <w:ind w:firstLine="700"/>
               <w:jc w:val="right"/>
               <w:rPr>
+                <w:color w:val="auto"/>
                 <w:lang w:val="pt-BR"/>
               </w:rPr>
             </w:pPr>
             <w:r>
               <w:rPr>
-                <w:color w:val="3B3B3B"/>
+                <w:color w:val="auto"/>
                 <w:highlight w:val="lightGray"/>
                 <w:lang w:val="pt-BR"/>
               </w:rPr>
@@ -1064,24 +1058,17 @@
               <w:ind w:firstLine="700"/>
               <w:jc w:val="both"/>
               <w:rPr>
+                <w:color w:val="auto"/>
                 <w:lang w:val="pt-BR"/>
               </w:rPr>
             </w:pPr>
             <w:r>
               <w:rPr>
-                <w:color w:val="3B3B3B"/>
+                <w:color w:val="auto"/>
                 <w:highlight w:val="white"/>
                 <w:lang w:val="pt-BR"/>
               </w:rPr>
-              <w:t>Mais econômico para</w:t>
-            </w:r>
-            <w:r>
-              <w:rPr>
-                <w:color w:val="3B3B3B"/>
-                <w:highlight w:val="white"/>
-                <w:lang w:val="pt-BR"/>
-              </w:rPr>
-              <w:t xml:space="preserve"> funcionário</w:t>
+              <w:t>Mais econômico para funcionário</w:t>
             </w:r>
           </w:p>
         </w:tc>
@@ -1106,12 +1093,13 @@
               <w:ind w:firstLine="700"/>
               <w:jc w:val="right"/>
               <w:rPr>
+                <w:color w:val="auto"/>
                 <w:lang w:val="pt-BR"/>
               </w:rPr>
             </w:pPr>
             <w:r>
               <w:rPr>
-                <w:color w:val="3B3B3B"/>
+                <w:color w:val="auto"/>
                 <w:highlight w:val="white"/>
                 <w:lang w:val="pt-BR"/>
               </w:rPr>
@@ -1144,12 +1132,13 @@
               <w:ind w:firstLine="700"/>
               <w:jc w:val="both"/>
               <w:rPr>
+                <w:color w:val="auto"/>
                 <w:lang w:val="pt-BR"/>
               </w:rPr>
             </w:pPr>
             <w:r>
               <w:rPr>
-                <w:color w:val="3B3B3B"/>
+                <w:color w:val="auto"/>
                 <w:highlight w:val="lightGray"/>
                 <w:lang w:val="pt-BR"/>
               </w:rPr>
@@ -1179,12 +1168,13 @@
               <w:ind w:firstLine="700"/>
               <w:jc w:val="right"/>
               <w:rPr>
+                <w:color w:val="auto"/>
                 <w:lang w:val="pt-BR"/>
               </w:rPr>
             </w:pPr>
             <w:r>
               <w:rPr>
-                <w:color w:val="3B3B3B"/>
+                <w:color w:val="auto"/>
                 <w:highlight w:val="lightGray"/>
                 <w:lang w:val="pt-BR"/>
               </w:rPr>
@@ -1201,6 +1191,7 @@
         <w:ind w:firstLine="720"/>
         <w:jc w:val="both"/>
         <w:rPr>
+          <w:color w:val="auto"/>
           <w:lang w:val="pt-BR"/>
         </w:rPr>
       </w:pPr>
@@ -1212,12 +1203,13 @@
         <w:ind w:firstLine="720"/>
         <w:jc w:val="both"/>
         <w:rPr>
-          <w:lang w:val="pt-BR"/>
-        </w:rPr>
-      </w:pPr>
-      <w:r>
-        <w:rPr>
-          <w:color w:val="414141"/>
+          <w:color w:val="auto"/>
+          <w:lang w:val="pt-BR"/>
+        </w:rPr>
+      </w:pPr>
+      <w:r>
+        <w:rPr>
+          <w:color w:val="auto"/>
           <w:sz w:val="20"/>
           <w:highlight w:val="white"/>
           <w:lang w:val="pt-BR"/>
@@ -1226,7 +1218,7 @@
       </w:r>
       <w:r>
         <w:rPr>
-          <w:color w:val="414141"/>
+          <w:color w:val="auto"/>
           <w:sz w:val="20"/>
           <w:lang w:val="pt-BR"/>
         </w:rPr>
@@ -1234,7 +1226,7 @@
       </w:r>
       <w:r>
         <w:rPr>
-          <w:color w:val="414141"/>
+          <w:color w:val="auto"/>
           <w:sz w:val="20"/>
           <w:highlight w:val="white"/>
           <w:lang w:val="pt-BR"/>
@@ -1249,6 +1241,7 @@
         <w:ind w:firstLine="700"/>
         <w:jc w:val="both"/>
         <w:rPr>
+          <w:color w:val="auto"/>
           <w:lang w:val="pt-BR"/>
         </w:rPr>
       </w:pPr>
@@ -1259,12 +1252,13 @@
         <w:ind w:firstLine="700"/>
         <w:jc w:val="both"/>
         <w:rPr>
-          <w:lang w:val="pt-BR"/>
-        </w:rPr>
-      </w:pPr>
-      <w:r>
-        <w:rPr>
-          <w:color w:val="414141"/>
+          <w:color w:val="auto"/>
+          <w:lang w:val="pt-BR"/>
+        </w:rPr>
+      </w:pPr>
+      <w:r>
+        <w:rPr>
+          <w:color w:val="auto"/>
           <w:sz w:val="24"/>
           <w:highlight w:val="white"/>
           <w:lang w:val="pt-BR"/>
@@ -1273,7 +1267,7 @@
       </w:r>
       <w:r>
         <w:rPr>
-          <w:color w:val="414141"/>
+          <w:color w:val="auto"/>
           <w:sz w:val="24"/>
           <w:highlight w:val="white"/>
           <w:lang w:val="pt-BR"/>
@@ -1282,7 +1276,7 @@
       </w:r>
       <w:r>
         <w:rPr>
-          <w:color w:val="414141"/>
+          <w:color w:val="auto"/>
           <w:sz w:val="24"/>
           <w:highlight w:val="white"/>
           <w:lang w:val="pt-BR"/>
@@ -1291,7 +1285,7 @@
       </w:r>
       <w:r>
         <w:rPr>
-          <w:color w:val="414141"/>
+          <w:color w:val="auto"/>
           <w:sz w:val="24"/>
           <w:highlight w:val="white"/>
           <w:lang w:val="pt-BR"/>
@@ -1300,7 +1294,7 @@
       </w:r>
       <w:r>
         <w:rPr>
-          <w:color w:val="414141"/>
+          <w:color w:val="auto"/>
           <w:sz w:val="24"/>
           <w:highlight w:val="white"/>
           <w:lang w:val="pt-BR"/>
@@ -1309,7 +1303,7 @@
       </w:r>
       <w:r>
         <w:rPr>
-          <w:color w:val="414141"/>
+          <w:color w:val="auto"/>
           <w:sz w:val="24"/>
           <w:highlight w:val="white"/>
           <w:lang w:val="pt-BR"/>
@@ -1318,127 +1312,15 @@
       </w:r>
       <w:r>
         <w:rPr>
-          <w:color w:val="414141"/>
-          <w:sz w:val="24"/>
-          <w:lang w:val="pt-BR"/>
-        </w:rPr>
-        <w:t>Essa forma de controle sobre dados importantes coloca as empresas de pequeno porte em uma situa</w:t>
-      </w:r>
-      <w:r>
-        <w:rPr>
-          <w:color w:val="414141"/>
-          <w:sz w:val="24"/>
-          <w:lang w:val="pt-BR"/>
-        </w:rPr>
-        <w:t>ção</w:t>
-      </w:r>
-      <w:r>
-        <w:rPr>
-          <w:color w:val="414141"/>
-          <w:sz w:val="24"/>
-          <w:lang w:val="pt-BR"/>
-        </w:rPr>
-        <w:t xml:space="preserve"> fr</w:t>
-      </w:r>
-      <w:r>
-        <w:rPr>
-          <w:color w:val="414141"/>
-          <w:sz w:val="24"/>
-          <w:lang w:val="pt-BR"/>
-        </w:rPr>
-        <w:t>á</w:t>
-      </w:r>
-      <w:r>
-        <w:rPr>
-          <w:color w:val="414141"/>
-          <w:sz w:val="24"/>
-          <w:lang w:val="pt-BR"/>
-        </w:rPr>
-        <w:t xml:space="preserve">gil quanto se diz </w:t>
-      </w:r>
-      <w:r>
-        <w:rPr>
-          <w:color w:val="414141"/>
-          <w:sz w:val="24"/>
-          <w:lang w:val="pt-BR"/>
-        </w:rPr>
-        <w:t>à</w:t>
-      </w:r>
-      <w:r>
-        <w:rPr>
-          <w:color w:val="414141"/>
-          <w:sz w:val="24"/>
-          <w:lang w:val="pt-BR"/>
-        </w:rPr>
-        <w:t xml:space="preserve"> seguran</w:t>
-      </w:r>
-      <w:r>
-        <w:rPr>
-          <w:color w:val="414141"/>
-          <w:sz w:val="24"/>
-          <w:lang w:val="pt-BR"/>
-        </w:rPr>
-        <w:t>ç</w:t>
-      </w:r>
-      <w:r>
-        <w:rPr>
-          <w:color w:val="414141"/>
-          <w:sz w:val="24"/>
-          <w:lang w:val="pt-BR"/>
-        </w:rPr>
-        <w:t>a de informa</w:t>
-      </w:r>
-      <w:r>
-        <w:rPr>
-          <w:color w:val="414141"/>
-          <w:sz w:val="24"/>
-          <w:lang w:val="pt-BR"/>
-        </w:rPr>
-        <w:t>ções</w:t>
-      </w:r>
-      <w:r>
-        <w:rPr>
-          <w:color w:val="414141"/>
-          <w:sz w:val="24"/>
-          <w:lang w:val="pt-BR"/>
-        </w:rPr>
-        <w:t>. Dessa maneira, por exemplo, dados cruciais de passageiros podem ser facilmente perdidos, acarretando em s</w:t>
-      </w:r>
-      <w:r>
-        <w:rPr>
-          <w:color w:val="414141"/>
-          <w:sz w:val="24"/>
-          <w:lang w:val="pt-BR"/>
-        </w:rPr>
-        <w:t>é</w:t>
-      </w:r>
-      <w:r>
-        <w:rPr>
-          <w:color w:val="414141"/>
-          <w:sz w:val="24"/>
-          <w:lang w:val="pt-BR"/>
-        </w:rPr>
-        <w:t>rios problemas de administra</w:t>
-      </w:r>
-      <w:r>
-        <w:rPr>
-          <w:color w:val="414141"/>
-          <w:sz w:val="24"/>
-          <w:lang w:val="pt-BR"/>
-        </w:rPr>
-        <w:t>ção</w:t>
-      </w:r>
-      <w:r>
-        <w:rPr>
-          <w:color w:val="414141"/>
-          <w:sz w:val="24"/>
-          <w:lang w:val="pt-BR"/>
-        </w:rPr>
-        <w:t xml:space="preserve"> para a empresa, principalmente se ela quiser investir no crecimento e desenvolvimento dela.</w:t>
-      </w:r>
-      <w:r>
-        <w:rPr>
-          <w:color w:val="414141"/>
+          <w:color w:val="auto"/>
+          <w:sz w:val="24"/>
+          <w:lang w:val="pt-BR"/>
+        </w:rPr>
+        <w:t>Essa forma de controle sobre dados importantes coloca as empresas de pequeno porte em uma situação frágil quanto se diz à segurança de informações. Dessa maneira, por exemplo, dados cruciais de passageiros podem ser facilmente perdidos, acarretando em sérios problemas de administração para a empresa, principalmente se ela quiser investir no crecimento e desenvolvimento dela.</w:t>
+      </w:r>
+      <w:r>
+        <w:rPr>
+          <w:color w:val="auto"/>
           <w:sz w:val="24"/>
           <w:highlight w:val="white"/>
           <w:lang w:val="pt-BR"/>
@@ -1453,14 +1335,14 @@
         <w:ind w:firstLine="700"/>
         <w:jc w:val="both"/>
         <w:rPr>
-          <w:color w:val="414141"/>
-          <w:sz w:val="24"/>
-          <w:lang w:val="pt-BR"/>
-        </w:rPr>
-      </w:pPr>
-      <w:r>
-        <w:rPr>
-          <w:color w:val="414141"/>
+          <w:color w:val="auto"/>
+          <w:sz w:val="24"/>
+          <w:lang w:val="pt-BR"/>
+        </w:rPr>
+      </w:pPr>
+      <w:r>
+        <w:rPr>
+          <w:color w:val="auto"/>
           <w:sz w:val="24"/>
           <w:highlight w:val="white"/>
           <w:lang w:val="pt-BR"/>
@@ -1469,7 +1351,7 @@
       </w:r>
       <w:r>
         <w:rPr>
-          <w:color w:val="414141"/>
+          <w:color w:val="auto"/>
           <w:sz w:val="24"/>
           <w:highlight w:val="white"/>
           <w:lang w:val="pt-BR"/>
@@ -1478,23 +1360,15 @@
       </w:r>
       <w:r>
         <w:rPr>
-          <w:color w:val="414141"/>
-          <w:sz w:val="24"/>
-          <w:lang w:val="pt-BR"/>
-        </w:rPr>
-        <w:t>ã</w:t>
-      </w:r>
-      <w:r>
-        <w:rPr>
-          <w:color w:val="414141"/>
-          <w:sz w:val="24"/>
-          <w:lang w:val="pt-BR"/>
-        </w:rPr>
-        <w:t>o administrados.</w:t>
-      </w:r>
-      <w:r>
-        <w:rPr>
-          <w:color w:val="414141"/>
+          <w:color w:val="auto"/>
+          <w:sz w:val="24"/>
+          <w:lang w:val="pt-BR"/>
+        </w:rPr>
+        <w:t>ão administrados.</w:t>
+      </w:r>
+      <w:r>
+        <w:rPr>
+          <w:color w:val="auto"/>
           <w:sz w:val="24"/>
           <w:highlight w:val="white"/>
           <w:lang w:val="pt-BR"/>
@@ -1503,7 +1377,7 @@
       </w:r>
       <w:r>
         <w:rPr>
-          <w:color w:val="414141"/>
+          <w:color w:val="auto"/>
           <w:sz w:val="24"/>
           <w:highlight w:val="white"/>
           <w:lang w:val="pt-BR"/>
@@ -1512,7 +1386,7 @@
       </w:r>
       <w:r>
         <w:rPr>
-          <w:color w:val="414141"/>
+          <w:color w:val="auto"/>
           <w:sz w:val="24"/>
           <w:highlight w:val="white"/>
           <w:lang w:val="pt-BR"/>
@@ -1521,7 +1395,7 @@
       </w:r>
       <w:r>
         <w:rPr>
-          <w:color w:val="414141"/>
+          <w:color w:val="auto"/>
           <w:sz w:val="24"/>
           <w:highlight w:val="white"/>
           <w:lang w:val="pt-BR"/>
@@ -1530,7 +1404,7 @@
       </w:r>
       <w:r>
         <w:rPr>
-          <w:color w:val="414141"/>
+          <w:color w:val="auto"/>
           <w:sz w:val="24"/>
           <w:highlight w:val="white"/>
           <w:lang w:val="pt-BR"/>
@@ -1539,7 +1413,7 @@
       </w:r>
       <w:r>
         <w:rPr>
-          <w:color w:val="414141"/>
+          <w:color w:val="auto"/>
           <w:sz w:val="24"/>
           <w:highlight w:val="white"/>
           <w:lang w:val="pt-BR"/>
@@ -1548,7 +1422,7 @@
       </w:r>
       <w:r>
         <w:rPr>
-          <w:color w:val="414141"/>
+          <w:color w:val="auto"/>
           <w:sz w:val="24"/>
           <w:highlight w:val="white"/>
           <w:lang w:val="pt-BR"/>
@@ -1558,7 +1432,7 @@
       </w:r>
       <w:r>
         <w:rPr>
-          <w:color w:val="414141"/>
+          <w:color w:val="auto"/>
           <w:sz w:val="24"/>
           <w:highlight w:val="white"/>
           <w:lang w:val="pt-BR"/>
@@ -1567,7 +1441,7 @@
       </w:r>
       <w:r>
         <w:rPr>
-          <w:color w:val="414141"/>
+          <w:color w:val="auto"/>
           <w:sz w:val="24"/>
           <w:highlight w:val="white"/>
           <w:lang w:val="pt-BR"/>
@@ -1576,7 +1450,7 @@
       </w:r>
       <w:r>
         <w:rPr>
-          <w:color w:val="414141"/>
+          <w:color w:val="auto"/>
           <w:sz w:val="24"/>
           <w:highlight w:val="white"/>
           <w:lang w:val="pt-BR"/>
@@ -1585,7 +1459,7 @@
       </w:r>
       <w:r>
         <w:rPr>
-          <w:color w:val="414141"/>
+          <w:color w:val="auto"/>
           <w:sz w:val="24"/>
           <w:highlight w:val="white"/>
           <w:lang w:val="pt-BR"/>
@@ -1600,14 +1474,14 @@
         <w:ind w:firstLine="700"/>
         <w:jc w:val="both"/>
         <w:rPr>
-          <w:color w:val="414141"/>
-          <w:sz w:val="24"/>
-          <w:lang w:val="pt-BR"/>
-        </w:rPr>
-      </w:pPr>
-      <w:r>
-        <w:rPr>
-          <w:color w:val="414141"/>
+          <w:color w:val="auto"/>
+          <w:sz w:val="24"/>
+          <w:lang w:val="pt-BR"/>
+        </w:rPr>
+      </w:pPr>
+      <w:r>
+        <w:rPr>
+          <w:color w:val="auto"/>
           <w:sz w:val="24"/>
           <w:highlight w:val="white"/>
           <w:lang w:val="pt-BR"/>
@@ -1616,23 +1490,15 @@
       </w:r>
       <w:r>
         <w:rPr>
-          <w:color w:val="414141"/>
-          <w:sz w:val="24"/>
-          <w:lang w:val="pt-BR"/>
-        </w:rPr>
-        <w:t>é</w:t>
-      </w:r>
-      <w:r>
-        <w:rPr>
-          <w:color w:val="414141"/>
-          <w:sz w:val="24"/>
-          <w:lang w:val="pt-BR"/>
-        </w:rPr>
-        <w:t xml:space="preserve"> a</w:t>
-      </w:r>
-      <w:r>
-        <w:rPr>
-          <w:color w:val="414141"/>
+          <w:color w:val="auto"/>
+          <w:sz w:val="24"/>
+          <w:lang w:val="pt-BR"/>
+        </w:rPr>
+        <w:t>é a</w:t>
+      </w:r>
+      <w:r>
+        <w:rPr>
+          <w:color w:val="auto"/>
           <w:sz w:val="24"/>
           <w:highlight w:val="white"/>
           <w:lang w:val="pt-BR"/>
@@ -1641,7 +1507,7 @@
       </w:r>
       <w:r>
         <w:rPr>
-          <w:color w:val="414141"/>
+          <w:color w:val="auto"/>
           <w:sz w:val="24"/>
           <w:lang w:val="pt-BR"/>
         </w:rPr>
@@ -1649,7 +1515,7 @@
       </w:r>
       <w:r>
         <w:rPr>
-          <w:color w:val="414141"/>
+          <w:color w:val="auto"/>
           <w:sz w:val="24"/>
           <w:lang w:val="pt-BR"/>
         </w:rPr>
@@ -1657,47 +1523,23 @@
       </w:r>
       <w:r>
         <w:rPr>
-          <w:color w:val="414141"/>
-          <w:sz w:val="24"/>
-          <w:lang w:val="pt-BR"/>
-        </w:rPr>
-        <w:t>, principalmente quando se trata de transporte fretado escolar ou universit</w:t>
-      </w:r>
-      <w:r>
-        <w:rPr>
-          <w:color w:val="414141"/>
-          <w:sz w:val="24"/>
-          <w:lang w:val="pt-BR"/>
-        </w:rPr>
-        <w:t>á</w:t>
-      </w:r>
-      <w:r>
-        <w:rPr>
-          <w:color w:val="414141"/>
-          <w:sz w:val="24"/>
-          <w:lang w:val="pt-BR"/>
-        </w:rPr>
-        <w:t>rio</w:t>
-      </w:r>
-      <w:r>
-        <w:rPr>
-          <w:color w:val="414141"/>
-          <w:sz w:val="24"/>
-          <w:lang w:val="pt-BR"/>
-        </w:rPr>
-        <w:t xml:space="preserve">. Devido </w:t>
-      </w:r>
-      <w:r>
-        <w:rPr>
-          <w:color w:val="414141"/>
-          <w:sz w:val="24"/>
-          <w:lang w:val="pt-BR"/>
-        </w:rPr>
-        <w:t>à</w:t>
-      </w:r>
-      <w:r>
-        <w:rPr>
-          <w:color w:val="414141"/>
+          <w:color w:val="auto"/>
+          <w:sz w:val="24"/>
+          <w:lang w:val="pt-BR"/>
+        </w:rPr>
+        <w:t>, principalmente quando se trata de transporte fretado escolar ou universitário</w:t>
+      </w:r>
+      <w:r>
+        <w:rPr>
+          <w:color w:val="auto"/>
+          <w:sz w:val="24"/>
+          <w:lang w:val="pt-BR"/>
+        </w:rPr>
+        <w:t>. Devido à</w:t>
+      </w:r>
+      <w:r>
+        <w:rPr>
+          <w:color w:val="auto"/>
           <w:sz w:val="24"/>
           <w:lang w:val="pt-BR"/>
         </w:rPr>
@@ -1705,7 +1547,7 @@
       </w:r>
       <w:r>
         <w:rPr>
-          <w:color w:val="414141"/>
+          <w:color w:val="auto"/>
           <w:sz w:val="24"/>
           <w:highlight w:val="white"/>
           <w:lang w:val="pt-BR"/>
@@ -1714,103 +1556,23 @@
       </w:r>
       <w:r>
         <w:rPr>
-          <w:color w:val="414141"/>
-          <w:sz w:val="24"/>
-          <w:lang w:val="pt-BR"/>
-        </w:rPr>
-        <w:t xml:space="preserve">o de empresas de pequeno porte, </w:t>
-      </w:r>
-      <w:r>
-        <w:rPr>
-          <w:color w:val="414141"/>
-          <w:sz w:val="24"/>
-          <w:lang w:val="pt-BR"/>
-        </w:rPr>
-        <w:t>é</w:t>
-      </w:r>
-      <w:r>
-        <w:rPr>
-          <w:color w:val="414141"/>
-          <w:sz w:val="24"/>
-          <w:lang w:val="pt-BR"/>
-        </w:rPr>
-        <w:t xml:space="preserve"> extremamente comum o motorista perder tempo esperando por passageiros que simplesmente n</w:t>
-      </w:r>
-      <w:r>
-        <w:rPr>
-          <w:color w:val="414141"/>
-          <w:sz w:val="24"/>
-          <w:lang w:val="pt-BR"/>
-        </w:rPr>
-        <w:t>ã</w:t>
-      </w:r>
-      <w:r>
-        <w:rPr>
-          <w:color w:val="414141"/>
-          <w:sz w:val="24"/>
-          <w:lang w:val="pt-BR"/>
-        </w:rPr>
-        <w:t>o avisam o motorista quando</w:t>
-      </w:r>
-      <w:r>
-        <w:rPr>
-          <w:color w:val="414141"/>
-          <w:sz w:val="24"/>
-          <w:lang w:val="pt-BR"/>
-        </w:rPr>
-        <w:t xml:space="preserve"> v</w:t>
-      </w:r>
-      <w:r>
-        <w:rPr>
-          <w:color w:val="414141"/>
-          <w:sz w:val="24"/>
-          <w:lang w:val="pt-BR"/>
-        </w:rPr>
-        <w:t>ã</w:t>
-      </w:r>
-      <w:r>
-        <w:rPr>
-          <w:color w:val="414141"/>
-          <w:sz w:val="24"/>
-          <w:lang w:val="pt-BR"/>
-        </w:rPr>
-        <w:t>o por outro meio de transporte em outro hor</w:t>
-      </w:r>
-      <w:r>
-        <w:rPr>
-          <w:color w:val="414141"/>
-          <w:sz w:val="24"/>
-          <w:lang w:val="pt-BR"/>
-        </w:rPr>
-        <w:t>á</w:t>
-      </w:r>
-      <w:r>
-        <w:rPr>
-          <w:color w:val="414141"/>
-          <w:sz w:val="24"/>
-          <w:lang w:val="pt-BR"/>
-        </w:rPr>
-        <w:t>rio ou ainda quando n</w:t>
-      </w:r>
-      <w:r>
-        <w:rPr>
-          <w:color w:val="414141"/>
-          <w:sz w:val="24"/>
-          <w:lang w:val="pt-BR"/>
-        </w:rPr>
-        <w:t>ã</w:t>
-      </w:r>
-      <w:r>
-        <w:rPr>
-          <w:color w:val="414141"/>
-          <w:sz w:val="24"/>
-          <w:lang w:val="pt-BR"/>
-        </w:rPr>
-        <w:t>o precisam ir.</w:t>
-      </w:r>
-      <w:r>
-        <w:rPr>
-          <w:color w:val="414141"/>
+          <w:color w:val="auto"/>
+          <w:sz w:val="24"/>
+          <w:lang w:val="pt-BR"/>
+        </w:rPr>
+        <w:t>o de empresas de pequeno porte, é extremamente comum o motorista perder tempo esperando por passageiros que simplesmente não avisam o motorista quando</w:t>
+      </w:r>
+      <w:r>
+        <w:rPr>
+          <w:color w:val="auto"/>
+          <w:sz w:val="24"/>
+          <w:lang w:val="pt-BR"/>
+        </w:rPr>
+        <w:t xml:space="preserve"> vão por outro meio de transporte em outro horário ou ainda quando não precisam ir.</w:t>
+      </w:r>
+      <w:r>
+        <w:rPr>
+          <w:color w:val="auto"/>
           <w:sz w:val="24"/>
           <w:lang w:val="pt-BR"/>
         </w:rPr>
@@ -1818,7 +1580,7 @@
       </w:r>
       <w:r>
         <w:rPr>
-          <w:color w:val="414141"/>
+          <w:color w:val="auto"/>
           <w:sz w:val="24"/>
           <w:lang w:val="pt-BR"/>
         </w:rPr>
@@ -1832,14 +1594,14 @@
         <w:ind w:firstLine="700"/>
         <w:jc w:val="both"/>
         <w:rPr>
-          <w:color w:val="414141"/>
-          <w:sz w:val="24"/>
-          <w:lang w:val="pt-BR"/>
-        </w:rPr>
-      </w:pPr>
-      <w:r>
-        <w:rPr>
-          <w:color w:val="414141"/>
+          <w:color w:val="auto"/>
+          <w:sz w:val="24"/>
+          <w:lang w:val="pt-BR"/>
+        </w:rPr>
+      </w:pPr>
+      <w:r>
+        <w:rPr>
+          <w:color w:val="auto"/>
           <w:sz w:val="24"/>
           <w:lang w:val="pt-BR"/>
         </w:rPr>
@@ -1847,7 +1609,7 @@
       </w:r>
       <w:r>
         <w:rPr>
-          <w:color w:val="414141"/>
+          <w:color w:val="auto"/>
           <w:sz w:val="24"/>
           <w:lang w:val="pt-BR"/>
         </w:rPr>
@@ -1855,7 +1617,7 @@
       </w:r>
       <w:r>
         <w:rPr>
-          <w:color w:val="414141"/>
+          <w:color w:val="auto"/>
           <w:sz w:val="24"/>
           <w:lang w:val="pt-BR"/>
         </w:rPr>
@@ -1863,55 +1625,23 @@
       </w:r>
       <w:r>
         <w:rPr>
-          <w:color w:val="414141"/>
-          <w:sz w:val="24"/>
-          <w:lang w:val="pt-BR"/>
-        </w:rPr>
-        <w:t xml:space="preserve"> que afeta grande parte das empresas de transporte de fretamento em geral </w:t>
-      </w:r>
-      <w:r>
-        <w:rPr>
-          <w:color w:val="414141"/>
-          <w:sz w:val="24"/>
-          <w:lang w:val="pt-BR"/>
-        </w:rPr>
-        <w:t>é</w:t>
-      </w:r>
-      <w:r>
-        <w:rPr>
-          <w:color w:val="414141"/>
-          <w:sz w:val="24"/>
-          <w:lang w:val="pt-BR"/>
-        </w:rPr>
-        <w:t xml:space="preserve"> a grande competi</w:t>
-      </w:r>
-      <w:r>
-        <w:rPr>
-          <w:color w:val="414141"/>
-          <w:sz w:val="24"/>
-          <w:lang w:val="pt-BR"/>
-        </w:rPr>
-        <w:t>ção</w:t>
-      </w:r>
-      <w:r>
-        <w:rPr>
-          <w:color w:val="414141"/>
-          <w:sz w:val="24"/>
-          <w:lang w:val="pt-BR"/>
-        </w:rPr>
-        <w:t xml:space="preserve"> que existe em todos os n</w:t>
-      </w:r>
-      <w:r>
-        <w:rPr>
-          <w:color w:val="414141"/>
-          <w:sz w:val="24"/>
-          <w:lang w:val="pt-BR"/>
-        </w:rPr>
-        <w:t>í</w:t>
-      </w:r>
-      <w:r>
-        <w:rPr>
-          <w:color w:val="414141"/>
+          <w:color w:val="auto"/>
+          <w:sz w:val="24"/>
+          <w:lang w:val="pt-BR"/>
+        </w:rPr>
+        <w:t xml:space="preserve"> que afeta grande parte das empresas de transporte de fretamento em geral é a grande competição</w:t>
+      </w:r>
+      <w:r>
+        <w:rPr>
+          <w:color w:val="auto"/>
+          <w:sz w:val="24"/>
+          <w:lang w:val="pt-BR"/>
+        </w:rPr>
+        <w:t xml:space="preserve"> que existe em todos os ní</w:t>
+      </w:r>
+      <w:r>
+        <w:rPr>
+          <w:color w:val="auto"/>
           <w:sz w:val="24"/>
           <w:lang w:val="pt-BR"/>
         </w:rPr>
@@ -1919,63 +1649,15 @@
       </w:r>
       <w:r>
         <w:rPr>
-          <w:color w:val="414141"/>
-          <w:sz w:val="24"/>
-          <w:lang w:val="pt-BR"/>
-        </w:rPr>
-        <w:t xml:space="preserve"> desse mercado. Atualmente, pelo fato desse servi</w:t>
-      </w:r>
-      <w:r>
-        <w:rPr>
-          <w:color w:val="414141"/>
-          <w:sz w:val="24"/>
-          <w:lang w:val="pt-BR"/>
-        </w:rPr>
-        <w:t>ç</w:t>
-      </w:r>
-      <w:r>
-        <w:rPr>
-          <w:color w:val="414141"/>
-          <w:sz w:val="24"/>
-          <w:lang w:val="pt-BR"/>
-        </w:rPr>
-        <w:t xml:space="preserve">o  estar sendo cada vez mais requisitado, </w:t>
-      </w:r>
-      <w:r>
-        <w:rPr>
-          <w:color w:val="414141"/>
-          <w:sz w:val="24"/>
-          <w:lang w:val="pt-BR"/>
-        </w:rPr>
-        <w:t>é</w:t>
-      </w:r>
-      <w:r>
-        <w:rPr>
-          <w:color w:val="414141"/>
-          <w:sz w:val="24"/>
-          <w:lang w:val="pt-BR"/>
-        </w:rPr>
-        <w:t xml:space="preserve"> dif</w:t>
-      </w:r>
-      <w:r>
-        <w:rPr>
-          <w:color w:val="414141"/>
-          <w:sz w:val="24"/>
-          <w:lang w:val="pt-BR"/>
-        </w:rPr>
-        <w:t>í</w:t>
-      </w:r>
-      <w:r>
-        <w:rPr>
-          <w:color w:val="414141"/>
-          <w:sz w:val="24"/>
-          <w:lang w:val="pt-BR"/>
-        </w:rPr>
-        <w:t xml:space="preserve">cil para que uma empresa mantenha um forte diferencial competitivo entre tantas </w:t>
-      </w:r>
-      <w:r>
-        <w:rPr>
-          <w:color w:val="414141"/>
+          <w:color w:val="auto"/>
+          <w:sz w:val="24"/>
+          <w:lang w:val="pt-BR"/>
+        </w:rPr>
+        <w:t xml:space="preserve"> desse mercado. Atualmente, pelo fato desse serviço  estar sendo cada vez mais requisitado, é difícil para que uma empresa mantenha um forte diferencial competitivo entre tantas </w:t>
+      </w:r>
+      <w:r>
+        <w:rPr>
+          <w:color w:val="auto"/>
           <w:sz w:val="24"/>
           <w:lang w:val="pt-BR"/>
         </w:rPr>
@@ -1983,7 +1665,7 @@
       </w:r>
       <w:r>
         <w:rPr>
-          <w:color w:val="414141"/>
+          <w:color w:val="auto"/>
           <w:sz w:val="24"/>
           <w:lang w:val="pt-BR"/>
         </w:rPr>
@@ -1991,7 +1673,7 @@
       </w:r>
       <w:r>
         <w:rPr>
-          <w:color w:val="414141"/>
+          <w:color w:val="auto"/>
           <w:sz w:val="24"/>
           <w:lang w:val="pt-BR"/>
         </w:rPr>
@@ -1999,59 +1681,11 @@
       </w:r>
       <w:r>
         <w:rPr>
-          <w:color w:val="414141"/>
-          <w:sz w:val="24"/>
-          <w:lang w:val="pt-BR"/>
-        </w:rPr>
-        <w:t>C</w:t>
-      </w:r>
-      <w:r>
-        <w:rPr>
-          <w:color w:val="414141"/>
-          <w:sz w:val="24"/>
-          <w:lang w:val="pt-BR"/>
-        </w:rPr>
-        <w:t>onsequentemente</w:t>
-      </w:r>
-      <w:r>
-        <w:rPr>
-          <w:color w:val="414141"/>
-          <w:sz w:val="24"/>
-          <w:lang w:val="pt-BR"/>
-        </w:rPr>
-        <w:t>, isso tem diminuindo significamente a margem de lucro que uma empresa pode obter, dificultando tamb</w:t>
-      </w:r>
-      <w:r>
-        <w:rPr>
-          <w:color w:val="414141"/>
-          <w:sz w:val="24"/>
-          <w:lang w:val="pt-BR"/>
-        </w:rPr>
-        <w:t>é</w:t>
-      </w:r>
-      <w:r>
-        <w:rPr>
-          <w:color w:val="414141"/>
-          <w:sz w:val="24"/>
-          <w:lang w:val="pt-BR"/>
-        </w:rPr>
-        <w:t>m sua sobreviv</w:t>
-      </w:r>
-      <w:r>
-        <w:rPr>
-          <w:color w:val="414141"/>
-          <w:sz w:val="24"/>
-          <w:lang w:val="pt-BR"/>
-        </w:rPr>
-        <w:t>ê</w:t>
-      </w:r>
-      <w:r>
-        <w:rPr>
-          <w:color w:val="414141"/>
-          <w:sz w:val="24"/>
-          <w:lang w:val="pt-BR"/>
-        </w:rPr>
-        <w:t>ncia no mercado.</w:t>
+          <w:color w:val="auto"/>
+          <w:sz w:val="24"/>
+          <w:lang w:val="pt-BR"/>
+        </w:rPr>
+        <w:t>Consequentemente, isso tem diminuindo significamente a margem de lucro que uma empresa pode obter, dificultando também sua sobrevivência no mercado.</w:t>
       </w:r>
     </w:p>
     <w:p>
@@ -2061,14 +1695,14 @@
         <w:ind w:firstLine="700"/>
         <w:jc w:val="both"/>
         <w:rPr>
-          <w:color w:val="414141"/>
-          <w:sz w:val="24"/>
-          <w:lang w:val="pt-BR"/>
-        </w:rPr>
-      </w:pPr>
-      <w:r>
-        <w:rPr>
-          <w:color w:val="414141"/>
+          <w:color w:val="auto"/>
+          <w:sz w:val="24"/>
+          <w:lang w:val="pt-BR"/>
+        </w:rPr>
+      </w:pPr>
+      <w:r>
+        <w:rPr>
+          <w:color w:val="auto"/>
           <w:sz w:val="24"/>
           <w:lang w:val="pt-BR"/>
         </w:rPr>
@@ -2076,72 +1710,24 @@
       </w:r>
       <w:r>
         <w:rPr>
-          <w:color w:val="414141"/>
-          <w:sz w:val="24"/>
-          <w:lang w:val="pt-BR"/>
-        </w:rPr>
-        <w:t xml:space="preserve"> relata que manter um pre</w:t>
-      </w:r>
-      <w:r>
-        <w:rPr>
-          <w:color w:val="414141"/>
-          <w:sz w:val="24"/>
+          <w:color w:val="auto"/>
+          <w:sz w:val="24"/>
+          <w:lang w:val="pt-BR"/>
+        </w:rPr>
+        <w:t xml:space="preserve"> relata que manter um preço diferenciado para o cliente está cada vez mais desafiador, uma vez que o custo para manter o negócio ativo (entre eles o elevado pre</w:t>
+      </w:r>
+      <w:r>
+        <w:rPr>
+          <w:color w:val="auto"/>
+          <w:sz w:val="24"/>
+          <w:highlight w:val="white"/>
           <w:lang w:val="pt-BR"/>
         </w:rPr>
         <w:t>ç</w:t>
       </w:r>
       <w:r>
         <w:rPr>
-          <w:color w:val="414141"/>
-          <w:sz w:val="24"/>
-          <w:lang w:val="pt-BR"/>
-        </w:rPr>
-        <w:t>o diferenciado para o cliente est</w:t>
-      </w:r>
-      <w:r>
-        <w:rPr>
-          <w:color w:val="414141"/>
-          <w:sz w:val="24"/>
-          <w:lang w:val="pt-BR"/>
-        </w:rPr>
-        <w:t>á</w:t>
-      </w:r>
-      <w:r>
-        <w:rPr>
-          <w:color w:val="414141"/>
-          <w:sz w:val="24"/>
-          <w:lang w:val="pt-BR"/>
-        </w:rPr>
-        <w:t xml:space="preserve"> cada vez mais desafiador, uma vez que o custo para manter o neg</w:t>
-      </w:r>
-      <w:r>
-        <w:rPr>
-          <w:color w:val="414141"/>
-          <w:sz w:val="24"/>
-          <w:lang w:val="pt-BR"/>
-        </w:rPr>
-        <w:t>ó</w:t>
-      </w:r>
-      <w:r>
-        <w:rPr>
-          <w:color w:val="414141"/>
-          <w:sz w:val="24"/>
-          <w:lang w:val="pt-BR"/>
-        </w:rPr>
-        <w:t>cio ativo (entre eles o elevado pre</w:t>
-      </w:r>
-      <w:r>
-        <w:rPr>
-          <w:color w:val="414141"/>
-          <w:sz w:val="24"/>
-          <w:highlight w:val="white"/>
-          <w:lang w:val="pt-BR"/>
-        </w:rPr>
-        <w:t>ç</w:t>
-      </w:r>
-      <w:r>
-        <w:rPr>
-          <w:color w:val="414141"/>
+          <w:color w:val="auto"/>
           <w:sz w:val="24"/>
           <w:lang w:val="pt-BR"/>
         </w:rPr>
@@ -2149,23 +1735,15 @@
       </w:r>
       <w:r>
         <w:rPr>
-          <w:color w:val="414141"/>
-          <w:sz w:val="24"/>
-          <w:lang w:val="pt-BR"/>
-        </w:rPr>
-        <w:t>í</w:t>
-      </w:r>
-      <w:r>
-        <w:rPr>
-          <w:color w:val="414141"/>
-          <w:sz w:val="24"/>
-          <w:lang w:val="pt-BR"/>
-        </w:rPr>
-        <w:t>vel</w:t>
-      </w:r>
-      <w:r>
-        <w:rPr>
-          <w:color w:val="414141"/>
+          <w:color w:val="auto"/>
+          <w:sz w:val="24"/>
+          <w:lang w:val="pt-BR"/>
+        </w:rPr>
+        <w:t>ível</w:t>
+      </w:r>
+      <w:r>
+        <w:rPr>
+          <w:color w:val="auto"/>
           <w:sz w:val="24"/>
           <w:lang w:val="pt-BR"/>
         </w:rPr>
@@ -2173,27 +1751,11 @@
       </w:r>
       <w:r>
         <w:rPr>
-          <w:color w:val="414141"/>
-          <w:sz w:val="24"/>
-          <w:lang w:val="pt-BR"/>
-        </w:rPr>
-        <w:t xml:space="preserve"> tem aumentado significamente durante os </w:t>
-      </w:r>
-      <w:r>
-        <w:rPr>
-          <w:color w:val="414141"/>
-          <w:sz w:val="24"/>
-          <w:lang w:val="pt-BR"/>
-        </w:rPr>
-        <w:t>ú</w:t>
-      </w:r>
-      <w:r>
-        <w:rPr>
-          <w:color w:val="414141"/>
-          <w:sz w:val="24"/>
-          <w:lang w:val="pt-BR"/>
-        </w:rPr>
-        <w:t>ltimos anos.</w:t>
+          <w:color w:val="auto"/>
+          <w:sz w:val="24"/>
+          <w:lang w:val="pt-BR"/>
+        </w:rPr>
+        <w:t xml:space="preserve"> tem aumentado significamente durante os últimos anos.</w:t>
       </w:r>
     </w:p>
     <w:p>
@@ -2203,12 +1765,13 @@
         <w:ind w:firstLine="700"/>
         <w:jc w:val="both"/>
         <w:rPr>
-          <w:lang w:val="pt-BR"/>
-        </w:rPr>
-      </w:pPr>
-      <w:r>
-        <w:rPr>
-          <w:color w:val="414141"/>
+          <w:color w:val="auto"/>
+          <w:lang w:val="pt-BR"/>
+        </w:rPr>
+      </w:pPr>
+      <w:r>
+        <w:rPr>
+          <w:color w:val="auto"/>
           <w:sz w:val="24"/>
           <w:lang w:val="pt-BR"/>
         </w:rPr>
@@ -2216,7 +1779,7 @@
       </w:r>
       <w:r>
         <w:rPr>
-          <w:color w:val="414141"/>
+          <w:color w:val="auto"/>
           <w:sz w:val="24"/>
           <w:lang w:val="pt-BR"/>
         </w:rPr>
@@ -2224,7 +1787,7 @@
       </w:r>
       <w:r>
         <w:rPr>
-          <w:color w:val="414141"/>
+          <w:color w:val="auto"/>
           <w:sz w:val="24"/>
           <w:lang w:val="pt-BR"/>
         </w:rPr>
@@ -2232,7 +1795,7 @@
       </w:r>
       <w:r>
         <w:rPr>
-          <w:color w:val="414141"/>
+          <w:color w:val="auto"/>
           <w:sz w:val="24"/>
           <w:lang w:val="pt-BR"/>
         </w:rPr>
@@ -2241,7 +1804,7 @@
       <w:r>
         <w:rPr>
           <w:rFonts w:eastAsia="Times New Roman"/>
-          <w:color w:val="333333"/>
+          <w:color w:val="auto"/>
           <w:sz w:val="24"/>
           <w:szCs w:val="24"/>
           <w:lang w:val="pt-BR" w:eastAsia="pt-BR"/>
@@ -2251,32 +1814,12 @@
       <w:r>
         <w:rPr>
           <w:rFonts w:eastAsia="Times New Roman"/>
-          <w:color w:val="333333"/>
+          <w:color w:val="auto"/>
           <w:sz w:val="24"/>
           <w:szCs w:val="24"/>
           <w:lang w:val="pt-BR" w:eastAsia="pt-BR"/>
         </w:rPr>
-        <w:t xml:space="preserve"> necess</w:t>
-      </w:r>
-      <w:r>
-        <w:rPr>
-          <w:rFonts w:eastAsia="Times New Roman"/>
-          <w:color w:val="333333"/>
-          <w:sz w:val="24"/>
-          <w:szCs w:val="24"/>
-          <w:lang w:val="pt-BR" w:eastAsia="pt-BR"/>
-        </w:rPr>
-        <w:t>á</w:t>
-      </w:r>
-      <w:r>
-        <w:rPr>
-          <w:rFonts w:eastAsia="Times New Roman"/>
-          <w:color w:val="333333"/>
-          <w:sz w:val="24"/>
-          <w:szCs w:val="24"/>
-          <w:lang w:val="pt-BR" w:eastAsia="pt-BR"/>
-        </w:rPr>
-        <w:t>rios, principalmente quando se diz aos motoristas.</w:t>
+        <w:t xml:space="preserve"> necessários, principalmente quando se diz aos motoristas.</w:t>
       </w:r>
     </w:p>
     <w:p>
@@ -2286,12 +1829,13 @@
         <w:ind w:firstLine="700"/>
         <w:jc w:val="both"/>
         <w:rPr>
-          <w:lang w:val="pt-BR"/>
-        </w:rPr>
-      </w:pPr>
-      <w:r>
-        <w:rPr>
-          <w:color w:val="414141"/>
+          <w:color w:val="auto"/>
+          <w:lang w:val="pt-BR"/>
+        </w:rPr>
+      </w:pPr>
+      <w:r>
+        <w:rPr>
+          <w:color w:val="auto"/>
           <w:sz w:val="24"/>
           <w:highlight w:val="white"/>
           <w:lang w:val="pt-BR"/>
@@ -2300,7 +1844,7 @@
       </w:r>
       <w:r>
         <w:rPr>
-          <w:color w:val="414141"/>
+          <w:color w:val="auto"/>
           <w:sz w:val="24"/>
           <w:highlight w:val="white"/>
           <w:lang w:val="pt-BR"/>
@@ -2316,6 +1860,7 @@
         <w:ind w:firstLine="700"/>
         <w:jc w:val="both"/>
         <w:rPr>
+          <w:color w:val="auto"/>
           <w:lang w:val="pt-BR"/>
         </w:rPr>
       </w:pPr>
@@ -2327,13 +1872,14 @@
         <w:ind w:firstLine="700"/>
         <w:jc w:val="center"/>
         <w:rPr>
+          <w:color w:val="auto"/>
           <w:lang w:val="pt-BR"/>
         </w:rPr>
       </w:pPr>
       <w:r>
         <w:rPr>
           <w:b/>
-          <w:color w:val="414141"/>
+          <w:color w:val="auto"/>
           <w:sz w:val="24"/>
           <w:highlight w:val="white"/>
           <w:lang w:val="pt-BR"/>
@@ -2348,6 +1894,7 @@
         <w:ind w:firstLine="700"/>
         <w:jc w:val="center"/>
         <w:rPr>
+          <w:color w:val="auto"/>
           <w:lang w:val="pt-BR"/>
         </w:rPr>
       </w:pPr>
@@ -2359,12 +1906,13 @@
         <w:ind w:firstLine="700"/>
         <w:jc w:val="both"/>
         <w:rPr>
-          <w:lang w:val="pt-BR"/>
-        </w:rPr>
-      </w:pPr>
-      <w:r>
-        <w:rPr>
-          <w:color w:val="414141"/>
+          <w:color w:val="auto"/>
+          <w:lang w:val="pt-BR"/>
+        </w:rPr>
+      </w:pPr>
+      <w:r>
+        <w:rPr>
+          <w:color w:val="auto"/>
           <w:sz w:val="24"/>
           <w:highlight w:val="white"/>
           <w:lang w:val="pt-BR"/>
@@ -2379,12 +1927,13 @@
         <w:ind w:firstLine="700"/>
         <w:jc w:val="both"/>
         <w:rPr>
-          <w:lang w:val="pt-BR"/>
-        </w:rPr>
-      </w:pPr>
-      <w:r>
-        <w:rPr>
-          <w:color w:val="414141"/>
+          <w:color w:val="auto"/>
+          <w:lang w:val="pt-BR"/>
+        </w:rPr>
+      </w:pPr>
+      <w:r>
+        <w:rPr>
+          <w:color w:val="auto"/>
           <w:sz w:val="24"/>
           <w:highlight w:val="white"/>
           <w:lang w:val="pt-BR"/>
@@ -2394,7 +1943,7 @@
       <w:r>
         <w:rPr>
           <w:i/>
-          <w:color w:val="414141"/>
+          <w:color w:val="auto"/>
           <w:sz w:val="24"/>
           <w:highlight w:val="white"/>
           <w:lang w:val="pt-BR"/>
@@ -2403,7 +1952,7 @@
       </w:r>
       <w:r>
         <w:rPr>
-          <w:color w:val="414141"/>
+          <w:color w:val="auto"/>
           <w:sz w:val="24"/>
           <w:highlight w:val="white"/>
           <w:lang w:val="pt-BR"/>
@@ -2418,140 +1967,24 @@
         <w:ind w:firstLine="700"/>
         <w:jc w:val="both"/>
         <w:rPr>
-          <w:lang w:val="pt-BR"/>
-        </w:rPr>
-      </w:pPr>
-      <w:r>
-        <w:rPr>
-          <w:color w:val="414141"/>
-          <w:sz w:val="24"/>
-          <w:highlight w:val="white"/>
-          <w:lang w:val="pt-BR"/>
-        </w:rPr>
-        <w:t xml:space="preserve">Outra vantagem do transporte </w:t>
-      </w:r>
-      <w:r>
-        <w:rPr>
-          <w:color w:val="414141"/>
-          <w:sz w:val="24"/>
-          <w:highlight w:val="white"/>
-          <w:lang w:val="pt-BR"/>
-        </w:rPr>
-        <w:t xml:space="preserve">por </w:t>
-      </w:r>
-      <w:r>
-        <w:rPr>
-          <w:color w:val="414141"/>
-          <w:sz w:val="24"/>
-          <w:highlight w:val="white"/>
-          <w:lang w:val="pt-BR"/>
-        </w:rPr>
-        <w:t>fretamento se encontra por oferecer um meio de transporte alternativo ao veículo individual (por exemplo, carros e motocicletas), sendo assim uma possível maneira de diminuir a quantidade de veículos em ruas e estradas. Essa vantagem poderia dar sucessão de ainda mais benefícios, sendo alguns deles:</w:t>
-      </w:r>
-      <w:r>
-        <w:rPr>
-          <w:color w:val="414141"/>
-          <w:sz w:val="24"/>
-          <w:highlight w:val="white"/>
-          <w:lang w:val="pt-BR"/>
-        </w:rPr>
-        <w:t xml:space="preserve"> </w:t>
-      </w:r>
-      <w:r>
-        <w:rPr>
-          <w:color w:val="414141"/>
-          <w:sz w:val="24"/>
-          <w:highlight w:val="white"/>
-          <w:lang w:val="pt-BR"/>
-        </w:rPr>
-        <w:t>redução de</w:t>
-      </w:r>
-      <w:r>
-        <w:rPr>
-          <w:color w:val="414141"/>
-          <w:sz w:val="24"/>
-          <w:highlight w:val="white"/>
-          <w:lang w:val="pt-BR"/>
-        </w:rPr>
-        <w:t xml:space="preserve"> acidentes</w:t>
-      </w:r>
-      <w:r>
-        <w:rPr>
-          <w:color w:val="414141"/>
-          <w:sz w:val="24"/>
-          <w:highlight w:val="white"/>
-          <w:lang w:val="pt-BR"/>
-        </w:rPr>
-        <w:t xml:space="preserve">, de </w:t>
-      </w:r>
-      <w:r>
-        <w:rPr>
-          <w:color w:val="414141"/>
-          <w:sz w:val="24"/>
-          <w:highlight w:val="white"/>
-          <w:lang w:val="pt-BR"/>
-        </w:rPr>
-        <w:t>estresse no trânsit</w:t>
-      </w:r>
-      <w:r>
-        <w:rPr>
-          <w:color w:val="414141"/>
-          <w:sz w:val="24"/>
-          <w:highlight w:val="white"/>
-          <w:lang w:val="pt-BR"/>
-        </w:rPr>
-        <w:t xml:space="preserve">o, de </w:t>
-      </w:r>
-      <w:r>
-        <w:rPr>
-          <w:color w:val="414141"/>
-          <w:sz w:val="24"/>
-          <w:highlight w:val="white"/>
-          <w:lang w:val="pt-BR"/>
-        </w:rPr>
-        <w:t>emissões</w:t>
-      </w:r>
-      <w:r>
-        <w:rPr>
-          <w:color w:val="414141"/>
-          <w:sz w:val="24"/>
-          <w:highlight w:val="white"/>
-          <w:lang w:val="pt-BR"/>
-        </w:rPr>
-        <w:t xml:space="preserve"> de poluentes locais</w:t>
-      </w:r>
-      <w:r>
-        <w:rPr>
-          <w:color w:val="414141"/>
-          <w:sz w:val="24"/>
-          <w:highlight w:val="white"/>
-          <w:lang w:val="pt-BR"/>
-        </w:rPr>
-        <w:t xml:space="preserve"> e</w:t>
-      </w:r>
-      <w:r>
-        <w:rPr>
-          <w:color w:val="414141"/>
-          <w:sz w:val="24"/>
-          <w:highlight w:val="white"/>
-          <w:lang w:val="pt-BR"/>
-        </w:rPr>
-        <w:t xml:space="preserve"> de gases de efeito estufa, </w:t>
-      </w:r>
-      <w:r>
-        <w:rPr>
-          <w:color w:val="414141"/>
-          <w:sz w:val="24"/>
-          <w:highlight w:val="white"/>
-          <w:lang w:val="pt-BR"/>
-        </w:rPr>
-        <w:t>bem como maior economia de energia</w:t>
+          <w:color w:val="auto"/>
+          <w:lang w:val="pt-BR"/>
+        </w:rPr>
+      </w:pPr>
+      <w:r>
+        <w:rPr>
+          <w:color w:val="auto"/>
+          <w:sz w:val="24"/>
+          <w:highlight w:val="white"/>
+          <w:lang w:val="pt-BR"/>
+        </w:rPr>
+        <w:t>Outra vantagem do transporte por fretamento se encontra por oferecer um meio de transporte alternativo ao veículo individual (por exemplo, carros e motocicletas), sendo assim uma possível maneira de diminuir a quantidade de veículos em ruas e estradas. Essa vantagem poderia dar sucessão de ainda mais benefícios, sendo alguns deles: redução de acidentes, de estresse no trânsito, de emissões de poluentes locais e de gases de efeito estufa, bem como maior economia de energia</w:t>
       </w:r>
       <w:bookmarkStart w:id="0" w:name="_GoBack"/>
       <w:bookmarkEnd w:id="0"/>
       <w:r>
         <w:rPr>
-          <w:color w:val="414141"/>
+          <w:color w:val="auto"/>
           <w:sz w:val="24"/>
           <w:highlight w:val="white"/>
           <w:lang w:val="pt-BR"/>
@@ -2565,39 +1998,22 @@
         <w:ind w:firstLine="720"/>
         <w:jc w:val="both"/>
         <w:rPr>
-          <w:lang w:val="pt-BR"/>
-        </w:rPr>
-      </w:pPr>
-      <w:r>
-        <w:rPr>
-          <w:color w:val="414141"/>
-          <w:sz w:val="24"/>
-          <w:highlight w:val="white"/>
-          <w:lang w:val="pt-BR"/>
-        </w:rPr>
-        <w:t>Com base no referencial teórico apresentado, percebe-se uma excelente oportunidade de negócio em utilizar tecnologias de informação acessíveis para aprimorar os serviços de transporte coletivo privado, justamente pela qualidade deles ser um fator cr</w:t>
-      </w:r>
-      <w:r>
-        <w:rPr>
-          <w:color w:val="545454"/>
-          <w:sz w:val="24"/>
-          <w:highlight w:val="white"/>
-          <w:lang w:val="pt-BR"/>
-        </w:rPr>
-        <w:t>í</w:t>
-      </w:r>
-      <w:r>
-        <w:rPr>
-          <w:color w:val="414141"/>
-          <w:sz w:val="24"/>
-          <w:highlight w:val="white"/>
-          <w:lang w:val="pt-BR"/>
-        </w:rPr>
-        <w:t xml:space="preserve">tico para que as empresas de transportes fretados possam se destacar </w:t>
-      </w:r>
-      <w:r>
-        <w:rPr>
-          <w:color w:val="414141"/>
+          <w:color w:val="auto"/>
+          <w:lang w:val="pt-BR"/>
+        </w:rPr>
+      </w:pPr>
+      <w:r>
+        <w:rPr>
+          <w:color w:val="auto"/>
+          <w:sz w:val="24"/>
+          <w:highlight w:val="white"/>
+          <w:lang w:val="pt-BR"/>
+        </w:rPr>
+        <w:t xml:space="preserve">Com base no referencial teórico apresentado, percebe-se uma excelente oportunidade de negócio em utilizar tecnologias de informação acessíveis para aprimorar os serviços de transporte coletivo privado, justamente pela qualidade deles ser um fator crítico para que as empresas de transportes fretados possam se destacar </w:t>
+      </w:r>
+      <w:r>
+        <w:rPr>
+          <w:color w:val="auto"/>
           <w:sz w:val="24"/>
           <w:highlight w:val="white"/>
           <w:lang w:val="pt-BR"/>
@@ -2607,7 +2023,7 @@
       </w:r>
       <w:r>
         <w:rPr>
-          <w:color w:val="414141"/>
+          <w:color w:val="auto"/>
           <w:sz w:val="24"/>
           <w:highlight w:val="white"/>
           <w:lang w:val="pt-BR"/>
@@ -2616,7 +2032,7 @@
       </w:r>
       <w:r>
         <w:rPr>
-          <w:color w:val="414141"/>
+          <w:color w:val="auto"/>
           <w:sz w:val="24"/>
           <w:highlight w:val="white"/>
           <w:lang w:val="pt-BR"/>
@@ -2631,113 +2047,35 @@
         <w:ind w:firstLine="720"/>
         <w:jc w:val="both"/>
         <w:rPr>
-          <w:lang w:val="pt-BR"/>
-        </w:rPr>
-      </w:pPr>
-      <w:r>
-        <w:rPr>
-          <w:color w:val="414141"/>
-          <w:sz w:val="24"/>
-          <w:highlight w:val="white"/>
-          <w:lang w:val="pt-BR"/>
-        </w:rPr>
-        <w:t>Além disso, frente às dificuldades das pequenas</w:t>
-      </w:r>
-      <w:r>
-        <w:rPr>
-          <w:color w:val="414141"/>
-          <w:sz w:val="24"/>
-          <w:highlight w:val="white"/>
-          <w:lang w:val="pt-BR"/>
-        </w:rPr>
-        <w:t xml:space="preserve"> empresas</w:t>
-      </w:r>
-      <w:r>
-        <w:rPr>
-          <w:color w:val="414141"/>
-          <w:sz w:val="24"/>
-          <w:highlight w:val="white"/>
-          <w:lang w:val="pt-BR"/>
-        </w:rPr>
-        <w:t xml:space="preserve"> </w:t>
-      </w:r>
-      <w:r>
-        <w:rPr>
-          <w:color w:val="414141"/>
-          <w:sz w:val="24"/>
-          <w:highlight w:val="white"/>
-          <w:lang w:val="pt-BR"/>
-        </w:rPr>
-        <w:t xml:space="preserve">de transporte fretado em controlar seus processos de forma eficiente; devido </w:t>
-      </w:r>
-      <w:r>
-        <w:rPr>
-          <w:color w:val="414141"/>
-          <w:sz w:val="24"/>
-          <w:lang w:val="pt-BR"/>
-        </w:rPr>
-        <w:t xml:space="preserve">à utilização de controles precários e a falta de ferramentas </w:t>
-      </w:r>
-      <w:r>
-        <w:rPr>
-          <w:color w:val="414141"/>
-          <w:sz w:val="24"/>
-          <w:lang w:val="pt-BR"/>
-        </w:rPr>
-        <w:t>de Tecnologia de Informação como apoio ness</w:t>
-      </w:r>
-      <w:r>
-        <w:rPr>
-          <w:color w:val="414141"/>
-          <w:sz w:val="24"/>
-          <w:lang w:val="pt-BR"/>
-        </w:rPr>
-        <w:t>e controle</w:t>
-      </w:r>
-      <w:r>
-        <w:rPr>
-          <w:color w:val="414141"/>
-          <w:sz w:val="24"/>
-          <w:highlight w:val="white"/>
-          <w:lang w:val="pt-BR"/>
-        </w:rPr>
-        <w:t>. Quando se trabalha co</w:t>
-      </w:r>
-      <w:r>
-        <w:rPr>
-          <w:color w:val="414141"/>
-          <w:sz w:val="24"/>
-          <w:highlight w:val="white"/>
-          <w:lang w:val="pt-BR"/>
-        </w:rPr>
-        <w:t>m uma administração manual de</w:t>
-      </w:r>
-      <w:r>
-        <w:rPr>
-          <w:color w:val="414141"/>
-          <w:sz w:val="24"/>
-          <w:highlight w:val="white"/>
-          <w:lang w:val="pt-BR"/>
-        </w:rPr>
-        <w:t xml:space="preserve"> dado</w:t>
-      </w:r>
-      <w:r>
-        <w:rPr>
-          <w:color w:val="414141"/>
-          <w:sz w:val="24"/>
-          <w:highlight w:val="white"/>
-          <w:lang w:val="pt-BR"/>
-        </w:rPr>
-        <w:t>s</w:t>
-      </w:r>
-      <w:r>
-        <w:rPr>
-          <w:color w:val="414141"/>
-          <w:sz w:val="24"/>
-          <w:highlight w:val="white"/>
-          <w:lang w:val="pt-BR"/>
-        </w:rPr>
-        <w:t>, ou com uma comunicação somente verbal, a empresa sofre o risco de ser perder informações importantes, além da dificuldade de descobrir algum problema que possa ocorrer com o veículo, usuário ou o motorista em caso de atraso. Tais complicações afetariam negativamente a eficiência do transporte, acarretando em desinteresse dos passageiros pelo serviço prestado.</w:t>
+          <w:color w:val="auto"/>
+          <w:lang w:val="pt-BR"/>
+        </w:rPr>
+      </w:pPr>
+      <w:r>
+        <w:rPr>
+          <w:color w:val="auto"/>
+          <w:sz w:val="24"/>
+          <w:highlight w:val="white"/>
+          <w:lang w:val="pt-BR"/>
+        </w:rPr>
+        <w:t xml:space="preserve">Além disso, frente às dificuldades das pequenas empresas de transporte fretado em controlar seus processos de forma eficiente; devido </w:t>
+      </w:r>
+      <w:r>
+        <w:rPr>
+          <w:color w:val="auto"/>
+          <w:sz w:val="24"/>
+          <w:lang w:val="pt-BR"/>
+        </w:rPr>
+        <w:t>à utilização de controles precários e a falta de ferramentas de Tecnologia de Informação como apoio nesse controle</w:t>
+      </w:r>
+      <w:r>
+        <w:rPr>
+          <w:color w:val="auto"/>
+          <w:sz w:val="24"/>
+          <w:highlight w:val="white"/>
+          <w:lang w:val="pt-BR"/>
+        </w:rPr>
+        <w:t>. Quando se trabalha com uma administração manual de dados, ou com uma comunicação somente verbal, a empresa sofre o risco de ser perder informações importantes, além da dificuldade de descobrir algum problema que possa ocorrer com o veículo, usuário ou o motorista em caso de atraso. Tais complicações afetariam negativamente a eficiência do transporte, acarretando em desinteresse dos passageiros pelo serviço prestado.</w:t>
       </w:r>
     </w:p>
     <w:p>
@@ -2747,71 +2085,121 @@
         <w:ind w:firstLine="720"/>
         <w:jc w:val="both"/>
         <w:rPr>
-          <w:lang w:val="pt-BR"/>
-        </w:rPr>
-      </w:pPr>
-      <w:r>
-        <w:rPr>
-          <w:color w:val="414141"/>
-          <w:sz w:val="24"/>
-          <w:highlight w:val="white"/>
-          <w:lang w:val="pt-BR"/>
-        </w:rPr>
-        <w:t>A solução proposta nesse trabalho vem de encontro ao aprimoramento</w:t>
-      </w:r>
-      <w:r>
-        <w:rPr>
-          <w:color w:val="414141"/>
-          <w:sz w:val="24"/>
-          <w:highlight w:val="white"/>
-          <w:lang w:val="pt-BR"/>
-        </w:rPr>
-        <w:t xml:space="preserve"> </w:t>
-      </w:r>
-      <w:r>
-        <w:rPr>
-          <w:color w:val="414141"/>
-          <w:sz w:val="24"/>
-          <w:highlight w:val="white"/>
-          <w:lang w:val="pt-BR"/>
-        </w:rPr>
-        <w:t>da logística e comunicação do</w:t>
-      </w:r>
-      <w:r>
-        <w:rPr>
-          <w:color w:val="414141"/>
-          <w:sz w:val="24"/>
-          <w:highlight w:val="white"/>
-          <w:lang w:val="pt-BR"/>
-        </w:rPr>
-        <w:t xml:space="preserve"> transporte privado com o uso de um sistema de informação com uma plataforma de fácil acesso como a web e o mobile, e que engloba todos os personagens envolvidos no processo, tais como, administrador, motorista e </w:t>
-      </w:r>
-      <w:r>
-        <w:rPr>
-          <w:color w:val="414141"/>
-          <w:sz w:val="24"/>
-          <w:highlight w:val="white"/>
-          <w:lang w:val="pt-BR"/>
-        </w:rPr>
-        <w:t>passageiro</w:t>
-      </w:r>
-      <w:r>
-        <w:rPr>
-          <w:color w:val="414141"/>
-          <w:sz w:val="24"/>
-          <w:highlight w:val="white"/>
-          <w:lang w:val="pt-BR"/>
-        </w:rPr>
-        <w:t xml:space="preserve"> faz com que a empresa tenha uma visão sistêmica do serviço prestado, bem como o ambiente nela inserido, melhorando assim, a comunicação entre todos, e consequentemente a eficácia do trabalho desen</w:t>
-      </w:r>
-      <w:r>
-        <w:rPr>
-          <w:color w:val="414141"/>
-          <w:sz w:val="24"/>
-          <w:highlight w:val="white"/>
-          <w:lang w:val="pt-BR"/>
-        </w:rPr>
-        <w:t>volvido.</w:t>
+          <w:color w:val="auto"/>
+          <w:sz w:val="24"/>
+          <w:lang w:val="pt-BR"/>
+        </w:rPr>
+      </w:pPr>
+      <w:r>
+        <w:rPr>
+          <w:color w:val="auto"/>
+          <w:sz w:val="24"/>
+          <w:highlight w:val="white"/>
+          <w:lang w:val="pt-BR"/>
+        </w:rPr>
+        <w:t>A solução proposta nesse trabalho vem de encontro ao aprimoramento da logística e comunicação do transporte privado com o uso de um sistema de informação com uma plataforma de fácil acesso como a web e o mobile, e que engloba todos os personagens envolvidos no processo, tais como, administrador, motorista e passageiro faz com que a empresa tenha uma visão sistêmica do serviço prestado, bem como o ambiente nela inserido, melhorando assim, a comunicação entre todos, e consequentemente a eficácia do trabalho desenvolvido.</w:t>
+      </w:r>
+    </w:p>
+    <w:p>
+      <w:pPr>
+        <w:pStyle w:val="Normal1"/>
+        <w:spacing w:line="360" w:lineRule="auto"/>
+        <w:ind w:firstLine="720"/>
+        <w:jc w:val="both"/>
+        <w:rPr>
+          <w:color w:val="auto"/>
+          <w:sz w:val="24"/>
+          <w:szCs w:val="24"/>
+          <w:lang w:val="pt-BR"/>
+        </w:rPr>
+      </w:pPr>
+      <w:r>
+        <w:rPr>
+          <w:color w:val="auto"/>
+          <w:sz w:val="24"/>
+          <w:szCs w:val="24"/>
+          <w:lang w:val="pt-BR"/>
+        </w:rPr>
+        <w:t xml:space="preserve">Para isso, busca-se apresentar uma solução simples que gere a ideia de um transporte inteligente que otimize a administração da empresa. Para o administrador do sistema, por exemplo, será possível: traçar rotas de forma a reduzir tempo e custo, adicionar os nomes dos passageiros, os pontos de coleta, definir os seus respectivos endereços, acompanhar e localizar veículos de acordo com a necessidade, gerar e consultar estatísticas gerais do destino, priorizar determinada rota / destino e definir o ponto inicial da viagem. </w:t>
+      </w:r>
+    </w:p>
+    <w:p>
+      <w:pPr>
+        <w:pStyle w:val="Normal1"/>
+        <w:spacing w:line="360" w:lineRule="auto"/>
+        <w:ind w:firstLine="720"/>
+        <w:jc w:val="both"/>
+        <w:rPr>
+          <w:color w:val="auto"/>
+          <w:sz w:val="24"/>
+          <w:szCs w:val="24"/>
+          <w:lang w:val="pt-BR"/>
+        </w:rPr>
+      </w:pPr>
+      <w:r>
+        <w:rPr>
+          <w:color w:val="auto"/>
+          <w:sz w:val="24"/>
+          <w:szCs w:val="24"/>
+          <w:lang w:val="pt-BR"/>
+        </w:rPr>
+        <w:t>No caso do motorista, através do aplicativo de smartphones/tablets, poderá: confirmar presença dos passageiros, salvar uma rota favorita com a finalidade de facilitar seu trabalho, visualizar o trajeto através do GPS e selecionar opção de rotas.</w:t>
+      </w:r>
+    </w:p>
+    <w:p>
+      <w:pPr>
+        <w:pStyle w:val="Normal1"/>
+        <w:spacing w:line="360" w:lineRule="auto"/>
+        <w:ind w:firstLine="720"/>
+        <w:jc w:val="both"/>
+        <w:rPr>
+          <w:color w:val="auto"/>
+          <w:sz w:val="24"/>
+          <w:szCs w:val="24"/>
+          <w:lang w:val="pt-BR"/>
+        </w:rPr>
+      </w:pPr>
+      <w:r>
+        <w:rPr>
+          <w:color w:val="auto"/>
+          <w:sz w:val="24"/>
+          <w:szCs w:val="24"/>
+          <w:lang w:val="pt-BR"/>
+        </w:rPr>
+        <w:t xml:space="preserve">E por fim, o passageiro, também por seu dispositivo móvel poderá: confirmar sua presença ou alertar sobre eventuais ausências, visualizar informações do motorista, </w:t>
+      </w:r>
+      <w:r>
+        <w:rPr>
+          <w:color w:val="auto"/>
+          <w:sz w:val="24"/>
+          <w:szCs w:val="24"/>
+          <w:lang w:val="pt-BR"/>
+        </w:rPr>
+        <w:lastRenderedPageBreak/>
+        <w:t>acompanhar o veículo pela sua rota no mapa, alterar dados pessoais quando preciso e visualizar o trajeto que está indo pelo mapa do dispositivo.</w:t>
+      </w:r>
+    </w:p>
+    <w:p>
+      <w:pPr>
+        <w:pStyle w:val="Normal1"/>
+        <w:spacing w:line="360" w:lineRule="auto"/>
+        <w:ind w:firstLine="720"/>
+        <w:jc w:val="both"/>
+        <w:rPr>
+          <w:color w:val="auto"/>
+          <w:sz w:val="24"/>
+          <w:szCs w:val="24"/>
+          <w:lang w:val="pt-BR"/>
+        </w:rPr>
+      </w:pPr>
+      <w:r>
+        <w:rPr>
+          <w:color w:val="auto"/>
+          <w:sz w:val="24"/>
+          <w:szCs w:val="24"/>
+          <w:lang w:val="pt-BR"/>
+        </w:rPr>
+        <w:t>A união desses três papéis com um sistema de qualidade e com uma interface fácil, com certeza gera um diferencial e uma vantagem competitiva para a empresa que o adquire.</w:t>
       </w:r>
     </w:p>
     <w:sectPr>

</xml_diff>

<commit_message>
proposito e motivacao atualizado
</commit_message>
<xml_diff>
--- a/documentation/finais/referencial_teorico.docx
+++ b/documentation/finais/referencial_teorico.docx
@@ -2097,7 +2097,25 @@
           <w:highlight w:val="white"/>
           <w:lang w:val="pt-BR"/>
         </w:rPr>
-        <w:t>A solução proposta nesse trabalho vem de encontro ao aprimoramento da logística e comunicação do transporte privado com o uso de um sistema de informação com uma plataforma de fácil acesso como a web e o mobile, e que engloba todos os personagens envolvidos no processo, tais como, administrador, motorista e passageiro faz com que a empresa tenha uma visão sistêmica do serviço prestado, bem como o ambiente nela inserido, melhorando assim, a comunicação entre todos, e consequentemente a eficácia do trabalho desenvolvido.</w:t>
+        <w:t>A solução proposta nesse trabalho vem de encontro ao aprimoramento da logística e comunicação do transporte</w:t>
+      </w:r>
+      <w:r>
+        <w:rPr>
+          <w:color w:val="auto"/>
+          <w:sz w:val="24"/>
+          <w:highlight w:val="white"/>
+          <w:lang w:val="pt-BR"/>
+        </w:rPr>
+        <w:t xml:space="preserve"> coletivo</w:t>
+      </w:r>
+      <w:r>
+        <w:rPr>
+          <w:color w:val="auto"/>
+          <w:sz w:val="24"/>
+          <w:highlight w:val="white"/>
+          <w:lang w:val="pt-BR"/>
+        </w:rPr>
+        <w:t xml:space="preserve"> privado com o uso de um sistema de informação com uma plataforma de fácil acesso como a web e o mobile, e que engloba todos os personagens envolvidos no processo, tais como, administrador, motorista e passageiro faz com que a empresa tenha uma visão sistêmica do serviço prestado, bem como o ambiente nela inserido, melhorando assim, a comunicação entre todos, e consequentemente a eficácia do trabalho desenvolvido.</w:t>
       </w:r>
     </w:p>
     <w:p>
@@ -2120,7 +2138,52 @@
           <w:szCs w:val="24"/>
           <w:lang w:val="pt-BR"/>
         </w:rPr>
-        <w:t xml:space="preserve">Para isso, busca-se apresentar uma solução simples que gere a ideia de um transporte inteligente que otimize a administração da empresa. Para o administrador do sistema, por exemplo, será possível: traçar rotas de forma a reduzir tempo e custo, adicionar os nomes dos passageiros, os pontos de coleta, definir os seus respectivos endereços, acompanhar e localizar veículos de acordo com a necessidade, gerar e consultar estatísticas gerais do destino, priorizar determinada rota / destino e definir o ponto inicial da viagem. </w:t>
+        <w:t>Para isso, busca-se apresentar uma solução simples que gere a ideia de um transporte inteligente que otimize a administração da empresa.</w:t>
+      </w:r>
+      <w:r>
+        <w:rPr>
+          <w:color w:val="auto"/>
+          <w:sz w:val="24"/>
+          <w:szCs w:val="24"/>
+          <w:lang w:val="pt-BR"/>
+        </w:rPr>
+        <w:t xml:space="preserve"> A seguir, destacamos as principais motiva</w:t>
+      </w:r>
+      <w:r>
+        <w:rPr>
+          <w:color w:val="auto"/>
+          <w:sz w:val="24"/>
+          <w:szCs w:val="24"/>
+          <w:lang w:val="pt-BR"/>
+        </w:rPr>
+        <w:t>ções</w:t>
+      </w:r>
+      <w:r>
+        <w:rPr>
+          <w:color w:val="auto"/>
+          <w:sz w:val="24"/>
+          <w:szCs w:val="24"/>
+          <w:lang w:val="pt-BR"/>
+        </w:rPr>
+        <w:t xml:space="preserve"> de</w:t>
+      </w:r>
+      <w:r>
+        <w:rPr>
+          <w:color w:val="auto"/>
+          <w:sz w:val="24"/>
+          <w:szCs w:val="24"/>
+          <w:lang w:val="pt-BR"/>
+        </w:rPr>
+        <w:t xml:space="preserve"> </w:t>
+      </w:r>
+      <w:r>
+        <w:rPr>
+          <w:color w:val="auto"/>
+          <w:sz w:val="24"/>
+          <w:szCs w:val="24"/>
+          <w:lang w:val="pt-BR"/>
+        </w:rPr>
+        <w:t xml:space="preserve">nosso sistema. </w:t>
       </w:r>
     </w:p>
     <w:p>
@@ -2136,15 +2199,6 @@
           <w:lang w:val="pt-BR"/>
         </w:rPr>
       </w:pPr>
-      <w:r>
-        <w:rPr>
-          <w:color w:val="auto"/>
-          <w:sz w:val="24"/>
-          <w:szCs w:val="24"/>
-          <w:lang w:val="pt-BR"/>
-        </w:rPr>
-        <w:t>No caso do motorista, através do aplicativo de smartphones/tablets, poderá: confirmar presença dos passageiros, salvar uma rota favorita com a finalidade de facilitar seu trabalho, visualizar o trajeto através do GPS e selecionar opção de rotas.</w:t>
-      </w:r>
     </w:p>
     <w:p>
       <w:pPr>
@@ -2166,8 +2220,283 @@
           <w:szCs w:val="24"/>
           <w:lang w:val="pt-BR"/>
         </w:rPr>
-        <w:t xml:space="preserve">E por fim, o passageiro, também por seu dispositivo móvel poderá: confirmar sua presença ou alertar sobre eventuais ausências, visualizar informações do motorista, </w:t>
-      </w:r>
+        <w:t>Para o administrador do sistema</w:t>
+      </w:r>
+      <w:r>
+        <w:rPr>
+          <w:color w:val="auto"/>
+          <w:sz w:val="24"/>
+          <w:szCs w:val="24"/>
+          <w:lang w:val="pt-BR"/>
+        </w:rPr>
+        <w:t xml:space="preserve"> será possível: </w:t>
+      </w:r>
+    </w:p>
+    <w:p>
+      <w:pPr>
+        <w:pStyle w:val="Normal1"/>
+        <w:numPr>
+          <w:ilvl w:val="0"/>
+          <w:numId w:val="1"/>
+        </w:numPr>
+        <w:spacing w:line="360" w:lineRule="auto"/>
+        <w:jc w:val="both"/>
+        <w:rPr>
+          <w:color w:val="auto"/>
+          <w:sz w:val="24"/>
+          <w:szCs w:val="24"/>
+          <w:lang w:val="pt-BR"/>
+        </w:rPr>
+      </w:pPr>
+      <w:r>
+        <w:rPr>
+          <w:color w:val="auto"/>
+          <w:sz w:val="24"/>
+          <w:szCs w:val="24"/>
+          <w:lang w:val="pt-BR"/>
+        </w:rPr>
+        <w:t>traçar rotas de</w:t>
+      </w:r>
+      <w:r>
+        <w:rPr>
+          <w:color w:val="auto"/>
+          <w:sz w:val="24"/>
+          <w:szCs w:val="24"/>
+          <w:lang w:val="pt-BR"/>
+        </w:rPr>
+        <w:t xml:space="preserve"> forma a reduzir tempo e custo;</w:t>
+      </w:r>
+    </w:p>
+    <w:p>
+      <w:pPr>
+        <w:pStyle w:val="Normal1"/>
+        <w:numPr>
+          <w:ilvl w:val="0"/>
+          <w:numId w:val="1"/>
+        </w:numPr>
+        <w:spacing w:line="360" w:lineRule="auto"/>
+        <w:jc w:val="both"/>
+        <w:rPr>
+          <w:color w:val="auto"/>
+          <w:sz w:val="24"/>
+          <w:szCs w:val="24"/>
+          <w:lang w:val="pt-BR"/>
+        </w:rPr>
+      </w:pPr>
+      <w:r>
+        <w:rPr>
+          <w:color w:val="auto"/>
+          <w:sz w:val="24"/>
+          <w:szCs w:val="24"/>
+          <w:lang w:val="pt-BR"/>
+        </w:rPr>
+        <w:t>gerenciar dados de</w:t>
+      </w:r>
+      <w:r>
+        <w:rPr>
+          <w:color w:val="auto"/>
+          <w:sz w:val="24"/>
+          <w:szCs w:val="24"/>
+          <w:lang w:val="pt-BR"/>
+        </w:rPr>
+        <w:t xml:space="preserve"> passageiros</w:t>
+      </w:r>
+      <w:r>
+        <w:rPr>
+          <w:color w:val="auto"/>
+          <w:sz w:val="24"/>
+          <w:szCs w:val="24"/>
+          <w:lang w:val="pt-BR"/>
+        </w:rPr>
+        <w:t xml:space="preserve"> e seu</w:t>
+      </w:r>
+      <w:r>
+        <w:rPr>
+          <w:color w:val="auto"/>
+          <w:sz w:val="24"/>
+          <w:szCs w:val="24"/>
+          <w:lang w:val="pt-BR"/>
+        </w:rPr>
+        <w:t>s pontos de coleta</w:t>
+      </w:r>
+      <w:r>
+        <w:rPr>
+          <w:color w:val="auto"/>
+          <w:sz w:val="24"/>
+          <w:szCs w:val="24"/>
+          <w:lang w:val="pt-BR"/>
+        </w:rPr>
+        <w:t xml:space="preserve"> para facilitar o processo de se criar um itiner</w:t>
+      </w:r>
+      <w:r>
+        <w:rPr>
+          <w:color w:val="auto"/>
+          <w:sz w:val="24"/>
+          <w:szCs w:val="24"/>
+          <w:lang w:val="pt-BR"/>
+        </w:rPr>
+        <w:t>á</w:t>
+      </w:r>
+      <w:r>
+        <w:rPr>
+          <w:color w:val="auto"/>
+          <w:sz w:val="24"/>
+          <w:szCs w:val="24"/>
+          <w:lang w:val="pt-BR"/>
+        </w:rPr>
+        <w:t>rio otimizado;</w:t>
+      </w:r>
+    </w:p>
+    <w:p>
+      <w:pPr>
+        <w:pStyle w:val="Normal1"/>
+        <w:numPr>
+          <w:ilvl w:val="0"/>
+          <w:numId w:val="1"/>
+        </w:numPr>
+        <w:spacing w:line="360" w:lineRule="auto"/>
+        <w:jc w:val="both"/>
+        <w:rPr>
+          <w:color w:val="auto"/>
+          <w:sz w:val="24"/>
+          <w:szCs w:val="24"/>
+          <w:lang w:val="pt-BR"/>
+        </w:rPr>
+      </w:pPr>
+      <w:r>
+        <w:rPr>
+          <w:color w:val="auto"/>
+          <w:sz w:val="24"/>
+          <w:szCs w:val="24"/>
+          <w:lang w:val="pt-BR"/>
+        </w:rPr>
+        <w:t xml:space="preserve">localizar </w:t>
+      </w:r>
+      <w:r>
+        <w:rPr>
+          <w:color w:val="auto"/>
+          <w:sz w:val="24"/>
+          <w:szCs w:val="24"/>
+          <w:lang w:val="pt-BR"/>
+        </w:rPr>
+        <w:t>motorista, que permitir</w:t>
+      </w:r>
+      <w:r>
+        <w:rPr>
+          <w:color w:val="auto"/>
+          <w:sz w:val="24"/>
+          <w:szCs w:val="24"/>
+          <w:lang w:val="pt-BR"/>
+        </w:rPr>
+        <w:t>á</w:t>
+      </w:r>
+      <w:r>
+        <w:rPr>
+          <w:color w:val="auto"/>
+          <w:sz w:val="24"/>
+          <w:szCs w:val="24"/>
+          <w:lang w:val="pt-BR"/>
+        </w:rPr>
+        <w:t xml:space="preserve"> um acompanhamento da empresa com o motorista de acordo com sua necessidade;</w:t>
+      </w:r>
+    </w:p>
+    <w:p>
+      <w:pPr>
+        <w:pStyle w:val="Normal1"/>
+        <w:numPr>
+          <w:ilvl w:val="0"/>
+          <w:numId w:val="1"/>
+        </w:numPr>
+        <w:spacing w:line="360" w:lineRule="auto"/>
+        <w:jc w:val="both"/>
+        <w:rPr>
+          <w:color w:val="auto"/>
+          <w:sz w:val="24"/>
+          <w:szCs w:val="24"/>
+          <w:lang w:val="pt-BR"/>
+        </w:rPr>
+      </w:pPr>
+      <w:r>
+        <w:rPr>
+          <w:color w:val="auto"/>
+          <w:sz w:val="24"/>
+          <w:szCs w:val="24"/>
+          <w:lang w:val="pt-BR"/>
+        </w:rPr>
+        <w:t xml:space="preserve">automaticamente </w:t>
+      </w:r>
+      <w:r>
+        <w:rPr>
+          <w:color w:val="auto"/>
+          <w:sz w:val="24"/>
+          <w:szCs w:val="24"/>
+          <w:lang w:val="pt-BR"/>
+        </w:rPr>
+        <w:t xml:space="preserve">gerar </w:t>
+      </w:r>
+      <w:r>
+        <w:rPr>
+          <w:color w:val="auto"/>
+          <w:sz w:val="24"/>
+          <w:szCs w:val="24"/>
+          <w:lang w:val="pt-BR"/>
+        </w:rPr>
+        <w:t xml:space="preserve">estatísticas de custo </w:t>
+      </w:r>
+      <w:r>
+        <w:rPr>
+          <w:i/>
+          <w:color w:val="auto"/>
+          <w:sz w:val="24"/>
+          <w:szCs w:val="24"/>
+          <w:lang w:val="pt-BR"/>
+        </w:rPr>
+        <w:t>versus</w:t>
+      </w:r>
+      <w:r>
+        <w:rPr>
+          <w:color w:val="auto"/>
+          <w:sz w:val="24"/>
+          <w:szCs w:val="24"/>
+          <w:lang w:val="pt-BR"/>
+        </w:rPr>
+        <w:t xml:space="preserve"> lucro, assim dando </w:t>
+      </w:r>
+      <w:r>
+        <w:rPr>
+          <w:color w:val="auto"/>
+          <w:sz w:val="24"/>
+          <w:szCs w:val="24"/>
+          <w:lang w:val="pt-BR"/>
+        </w:rPr>
+        <w:t>à</w:t>
+      </w:r>
+      <w:r>
+        <w:rPr>
+          <w:color w:val="auto"/>
+          <w:sz w:val="24"/>
+          <w:szCs w:val="24"/>
+          <w:lang w:val="pt-BR"/>
+        </w:rPr>
+        <w:t xml:space="preserve"> empresa maior controle sobre seus lucros e despesas;</w:t>
+      </w:r>
+    </w:p>
+    <w:p>
+      <w:pPr>
+        <w:pStyle w:val="Normal1"/>
+        <w:numPr>
+          <w:ilvl w:val="0"/>
+          <w:numId w:val="1"/>
+        </w:numPr>
+        <w:spacing w:line="360" w:lineRule="auto"/>
+        <w:jc w:val="both"/>
+        <w:rPr>
+          <w:color w:val="auto"/>
+          <w:sz w:val="24"/>
+          <w:szCs w:val="24"/>
+          <w:lang w:val="pt-BR"/>
+        </w:rPr>
+      </w:pPr>
       <w:r>
         <w:rPr>
           <w:color w:val="auto"/>
@@ -2176,12 +2505,151 @@
           <w:lang w:val="pt-BR"/>
         </w:rPr>
         <w:lastRenderedPageBreak/>
-        <w:t>acompanhar o veículo pela sua rota no mapa, alterar dados pessoais quando preciso e visualizar o trajeto que está indo pelo mapa do dispositivo.</w:t>
+        <w:t>visualizar</w:t>
+      </w:r>
+      <w:r>
+        <w:rPr>
+          <w:color w:val="auto"/>
+          <w:sz w:val="24"/>
+          <w:szCs w:val="24"/>
+          <w:lang w:val="pt-BR"/>
+        </w:rPr>
+        <w:t xml:space="preserve"> </w:t>
+      </w:r>
+      <w:r>
+        <w:rPr>
+          <w:color w:val="auto"/>
+          <w:sz w:val="24"/>
+          <w:szCs w:val="24"/>
+          <w:lang w:val="pt-BR"/>
+        </w:rPr>
+        <w:t>estatísticas relacionadas ao destino para identificar quais rotas estariam com problemas no cumprimento de hor</w:t>
+      </w:r>
+      <w:r>
+        <w:rPr>
+          <w:color w:val="auto"/>
+          <w:sz w:val="24"/>
+          <w:szCs w:val="24"/>
+          <w:lang w:val="pt-BR"/>
+        </w:rPr>
+        <w:t>á</w:t>
+      </w:r>
+      <w:r>
+        <w:rPr>
+          <w:color w:val="auto"/>
+          <w:sz w:val="24"/>
+          <w:szCs w:val="24"/>
+          <w:lang w:val="pt-BR"/>
+        </w:rPr>
+        <w:t>rios e indicar os motivos dessas complica</w:t>
+      </w:r>
+      <w:r>
+        <w:rPr>
+          <w:color w:val="auto"/>
+          <w:sz w:val="24"/>
+          <w:szCs w:val="24"/>
+          <w:lang w:val="pt-BR"/>
+        </w:rPr>
+        <w:t>ções</w:t>
+      </w:r>
+      <w:r>
+        <w:rPr>
+          <w:color w:val="auto"/>
+          <w:sz w:val="24"/>
+          <w:szCs w:val="24"/>
+          <w:lang w:val="pt-BR"/>
+        </w:rPr>
+        <w:t>;</w:t>
       </w:r>
     </w:p>
     <w:p>
       <w:pPr>
         <w:pStyle w:val="Normal1"/>
+        <w:numPr>
+          <w:ilvl w:val="0"/>
+          <w:numId w:val="1"/>
+        </w:numPr>
+        <w:spacing w:line="360" w:lineRule="auto"/>
+        <w:jc w:val="both"/>
+        <w:rPr>
+          <w:color w:val="auto"/>
+          <w:sz w:val="24"/>
+          <w:szCs w:val="24"/>
+          <w:lang w:val="pt-BR"/>
+        </w:rPr>
+      </w:pPr>
+      <w:r>
+        <w:rPr>
+          <w:color w:val="auto"/>
+          <w:sz w:val="24"/>
+          <w:szCs w:val="24"/>
+          <w:lang w:val="pt-BR"/>
+        </w:rPr>
+        <w:t>prioriz</w:t>
+      </w:r>
+      <w:r>
+        <w:rPr>
+          <w:color w:val="auto"/>
+          <w:sz w:val="24"/>
+          <w:szCs w:val="24"/>
+          <w:lang w:val="pt-BR"/>
+        </w:rPr>
+        <w:t>ar determinados destinos para melhor adequação da rota ao hor</w:t>
+      </w:r>
+      <w:r>
+        <w:rPr>
+          <w:color w:val="auto"/>
+          <w:sz w:val="24"/>
+          <w:szCs w:val="24"/>
+          <w:lang w:val="pt-BR"/>
+        </w:rPr>
+        <w:t>á</w:t>
+      </w:r>
+      <w:r>
+        <w:rPr>
+          <w:color w:val="auto"/>
+          <w:sz w:val="24"/>
+          <w:szCs w:val="24"/>
+          <w:lang w:val="pt-BR"/>
+        </w:rPr>
+        <w:t>rios determinados no itiner</w:t>
+      </w:r>
+      <w:r>
+        <w:rPr>
+          <w:color w:val="auto"/>
+          <w:sz w:val="24"/>
+          <w:szCs w:val="24"/>
+          <w:lang w:val="pt-BR"/>
+        </w:rPr>
+        <w:t>á</w:t>
+      </w:r>
+      <w:r>
+        <w:rPr>
+          <w:color w:val="auto"/>
+          <w:sz w:val="24"/>
+          <w:szCs w:val="24"/>
+          <w:lang w:val="pt-BR"/>
+        </w:rPr>
+        <w:t>rio.</w:t>
+      </w:r>
+    </w:p>
+    <w:p>
+      <w:pPr>
+        <w:pStyle w:val="Normal1"/>
+        <w:spacing w:line="360" w:lineRule="auto"/>
+        <w:ind w:left="1440"/>
+        <w:jc w:val="both"/>
+        <w:rPr>
+          <w:color w:val="auto"/>
+          <w:sz w:val="24"/>
+          <w:szCs w:val="24"/>
+          <w:lang w:val="pt-BR"/>
+        </w:rPr>
+      </w:pPr>
+    </w:p>
+    <w:p>
+      <w:pPr>
+        <w:pStyle w:val="Normal1"/>
         <w:spacing w:line="360" w:lineRule="auto"/>
         <w:ind w:firstLine="720"/>
         <w:jc w:val="both"/>
@@ -2199,8 +2667,1231 @@
           <w:szCs w:val="24"/>
           <w:lang w:val="pt-BR"/>
         </w:rPr>
+        <w:t>No caso do motorista, ele</w:t>
+      </w:r>
+      <w:r>
+        <w:rPr>
+          <w:color w:val="auto"/>
+          <w:sz w:val="24"/>
+          <w:szCs w:val="24"/>
+          <w:lang w:val="pt-BR"/>
+        </w:rPr>
+        <w:t xml:space="preserve"> poderá: </w:t>
+      </w:r>
+    </w:p>
+    <w:p>
+      <w:pPr>
+        <w:pStyle w:val="Normal1"/>
+        <w:numPr>
+          <w:ilvl w:val="0"/>
+          <w:numId w:val="2"/>
+        </w:numPr>
+        <w:spacing w:line="360" w:lineRule="auto"/>
+        <w:jc w:val="both"/>
+        <w:rPr>
+          <w:color w:val="auto"/>
+          <w:sz w:val="24"/>
+          <w:szCs w:val="24"/>
+          <w:lang w:val="pt-BR"/>
+        </w:rPr>
+      </w:pPr>
+      <w:r>
+        <w:rPr>
+          <w:color w:val="auto"/>
+          <w:sz w:val="24"/>
+          <w:szCs w:val="24"/>
+          <w:lang w:val="pt-BR"/>
+        </w:rPr>
+        <w:t>conf</w:t>
+      </w:r>
+      <w:r>
+        <w:rPr>
+          <w:color w:val="auto"/>
+          <w:sz w:val="24"/>
+          <w:szCs w:val="24"/>
+          <w:lang w:val="pt-BR"/>
+        </w:rPr>
+        <w:t>irmar presença dos passageiros, assim permitindo que a companhia tenha um melhor controle sobre isso (substituindo assim formas primitivas de controle como o manual);</w:t>
+      </w:r>
+    </w:p>
+    <w:p>
+      <w:pPr>
+        <w:pStyle w:val="Normal1"/>
+        <w:numPr>
+          <w:ilvl w:val="0"/>
+          <w:numId w:val="2"/>
+        </w:numPr>
+        <w:spacing w:line="360" w:lineRule="auto"/>
+        <w:jc w:val="both"/>
+        <w:rPr>
+          <w:color w:val="auto"/>
+          <w:sz w:val="24"/>
+          <w:szCs w:val="24"/>
+          <w:lang w:val="pt-BR"/>
+        </w:rPr>
+      </w:pPr>
+      <w:r>
+        <w:rPr>
+          <w:color w:val="auto"/>
+          <w:sz w:val="24"/>
+          <w:szCs w:val="24"/>
+          <w:lang w:val="pt-BR"/>
+        </w:rPr>
+        <w:t>visual</w:t>
+      </w:r>
+      <w:r>
+        <w:rPr>
+          <w:color w:val="auto"/>
+          <w:sz w:val="24"/>
+          <w:szCs w:val="24"/>
+          <w:lang w:val="pt-BR"/>
+        </w:rPr>
+        <w:t>izar o trajeto e seus desinos, assim auxiliando o motorista a seguir uma rota na qual n</w:t>
+      </w:r>
+      <w:r>
+        <w:rPr>
+          <w:color w:val="auto"/>
+          <w:sz w:val="24"/>
+          <w:szCs w:val="24"/>
+          <w:lang w:val="pt-BR"/>
+        </w:rPr>
+        <w:t>ã</w:t>
+      </w:r>
+      <w:r>
+        <w:rPr>
+          <w:color w:val="auto"/>
+          <w:sz w:val="24"/>
+          <w:szCs w:val="24"/>
+          <w:lang w:val="pt-BR"/>
+        </w:rPr>
+        <w:t>o esteja familiarizado ou na qual teve que se desviar do percurso original e, consequentemente, promovendo o cumprimento dos hor</w:t>
+      </w:r>
+      <w:r>
+        <w:rPr>
+          <w:color w:val="auto"/>
+          <w:sz w:val="24"/>
+          <w:szCs w:val="24"/>
+          <w:lang w:val="pt-BR"/>
+        </w:rPr>
+        <w:t>á</w:t>
+      </w:r>
+      <w:r>
+        <w:rPr>
+          <w:color w:val="auto"/>
+          <w:sz w:val="24"/>
+          <w:szCs w:val="24"/>
+          <w:lang w:val="pt-BR"/>
+        </w:rPr>
+        <w:t>rios pelo motorista;</w:t>
+      </w:r>
+    </w:p>
+    <w:p>
+      <w:pPr>
+        <w:pStyle w:val="Normal1"/>
+        <w:numPr>
+          <w:ilvl w:val="0"/>
+          <w:numId w:val="2"/>
+        </w:numPr>
+        <w:spacing w:line="360" w:lineRule="auto"/>
+        <w:jc w:val="both"/>
+        <w:rPr>
+          <w:color w:val="auto"/>
+          <w:sz w:val="24"/>
+          <w:szCs w:val="24"/>
+          <w:lang w:val="pt-BR"/>
+        </w:rPr>
+      </w:pPr>
+      <w:r>
+        <w:rPr>
+          <w:color w:val="auto"/>
+          <w:sz w:val="24"/>
+          <w:szCs w:val="24"/>
+          <w:lang w:val="pt-BR"/>
+        </w:rPr>
+        <w:t>selecionar alternativas</w:t>
+      </w:r>
+      <w:r>
+        <w:rPr>
+          <w:color w:val="auto"/>
+          <w:sz w:val="24"/>
+          <w:szCs w:val="24"/>
+          <w:lang w:val="pt-BR"/>
+        </w:rPr>
+        <w:t xml:space="preserve"> de rotas</w:t>
+      </w:r>
+      <w:r>
+        <w:t xml:space="preserve"> </w:t>
+      </w:r>
+      <w:r>
+        <w:rPr>
+          <w:color w:val="auto"/>
+          <w:sz w:val="24"/>
+          <w:szCs w:val="24"/>
+          <w:lang w:val="pt-BR"/>
+        </w:rPr>
+        <w:t>dando oportunidade ao motorista de evitar rotas de maior movimenta</w:t>
+      </w:r>
+      <w:r>
+        <w:rPr>
+          <w:color w:val="auto"/>
+          <w:sz w:val="24"/>
+          <w:szCs w:val="24"/>
+          <w:lang w:val="pt-BR"/>
+        </w:rPr>
+        <w:t>ção</w:t>
+      </w:r>
+      <w:r>
+        <w:rPr>
+          <w:color w:val="auto"/>
+          <w:sz w:val="24"/>
+          <w:szCs w:val="24"/>
+          <w:lang w:val="pt-BR"/>
+        </w:rPr>
+        <w:t xml:space="preserve"> (promovendo o uso de sua experi</w:t>
+      </w:r>
+      <w:r>
+        <w:rPr>
+          <w:color w:val="auto"/>
+          <w:sz w:val="24"/>
+          <w:szCs w:val="24"/>
+          <w:lang w:val="pt-BR"/>
+        </w:rPr>
+        <w:t>ê</w:t>
+      </w:r>
+      <w:r>
+        <w:rPr>
+          <w:color w:val="auto"/>
+          <w:sz w:val="24"/>
+          <w:szCs w:val="24"/>
+          <w:lang w:val="pt-BR"/>
+        </w:rPr>
+        <w:t>ncia de forma construtiva para o cumprimento de hor</w:t>
+      </w:r>
+      <w:r>
+        <w:rPr>
+          <w:color w:val="auto"/>
+          <w:sz w:val="24"/>
+          <w:szCs w:val="24"/>
+          <w:lang w:val="pt-BR"/>
+        </w:rPr>
+        <w:t>á</w:t>
+      </w:r>
+      <w:r>
+        <w:rPr>
+          <w:color w:val="auto"/>
+          <w:sz w:val="24"/>
+          <w:szCs w:val="24"/>
+          <w:lang w:val="pt-BR"/>
+        </w:rPr>
+        <w:t>rios);</w:t>
+      </w:r>
+    </w:p>
+    <w:p>
+      <w:pPr>
+        <w:pStyle w:val="Normal1"/>
+        <w:numPr>
+          <w:ilvl w:val="0"/>
+          <w:numId w:val="2"/>
+        </w:numPr>
+        <w:spacing w:line="360" w:lineRule="auto"/>
+        <w:jc w:val="both"/>
+        <w:rPr>
+          <w:color w:val="auto"/>
+          <w:sz w:val="24"/>
+          <w:szCs w:val="24"/>
+          <w:lang w:val="pt-BR"/>
+        </w:rPr>
+      </w:pPr>
+      <w:r>
+        <w:rPr>
+          <w:color w:val="auto"/>
+          <w:sz w:val="24"/>
+          <w:szCs w:val="24"/>
+          <w:lang w:val="pt-BR"/>
+        </w:rPr>
+        <w:t>salvar uma rota favorita com a finali</w:t>
+      </w:r>
+      <w:r>
+        <w:rPr>
+          <w:color w:val="auto"/>
+          <w:sz w:val="24"/>
+          <w:szCs w:val="24"/>
+          <w:lang w:val="pt-BR"/>
+        </w:rPr>
+        <w:t>dade de facilitar seu trabalho, tamb</w:t>
+      </w:r>
+      <w:r>
+        <w:rPr>
+          <w:color w:val="auto"/>
+          <w:sz w:val="24"/>
+          <w:szCs w:val="24"/>
+          <w:lang w:val="pt-BR"/>
+        </w:rPr>
+        <w:t>é</w:t>
+      </w:r>
+      <w:r>
+        <w:rPr>
+          <w:color w:val="auto"/>
+          <w:sz w:val="24"/>
+          <w:szCs w:val="24"/>
+          <w:lang w:val="pt-BR"/>
+        </w:rPr>
+        <w:t>m permitindo que o motorista percorra o trajeto de menor tr</w:t>
+      </w:r>
+      <w:r>
+        <w:rPr>
+          <w:color w:val="auto"/>
+          <w:sz w:val="24"/>
+          <w:szCs w:val="24"/>
+          <w:lang w:val="pt-BR"/>
+        </w:rPr>
+        <w:t>â</w:t>
+      </w:r>
+      <w:r>
+        <w:rPr>
+          <w:color w:val="auto"/>
+          <w:sz w:val="24"/>
+          <w:szCs w:val="24"/>
+          <w:lang w:val="pt-BR"/>
+        </w:rPr>
+        <w:t>nsito, promovendo o cumprimento de hor</w:t>
+      </w:r>
+      <w:r>
+        <w:rPr>
+          <w:color w:val="auto"/>
+          <w:sz w:val="24"/>
+          <w:szCs w:val="24"/>
+          <w:lang w:val="pt-BR"/>
+        </w:rPr>
+        <w:t>á</w:t>
+      </w:r>
+      <w:r>
+        <w:rPr>
+          <w:color w:val="auto"/>
+          <w:sz w:val="24"/>
+          <w:szCs w:val="24"/>
+          <w:lang w:val="pt-BR"/>
+        </w:rPr>
+        <w:t>rios.</w:t>
+      </w:r>
+    </w:p>
+    <w:p>
+      <w:pPr>
+        <w:pStyle w:val="Normal1"/>
+        <w:numPr>
+          <w:ilvl w:val="0"/>
+          <w:numId w:val="2"/>
+        </w:numPr>
+        <w:spacing w:line="360" w:lineRule="auto"/>
+        <w:jc w:val="both"/>
+        <w:rPr>
+          <w:color w:val="auto"/>
+          <w:sz w:val="24"/>
+          <w:szCs w:val="24"/>
+          <w:lang w:val="pt-BR"/>
+        </w:rPr>
+      </w:pPr>
+      <w:r>
+        <w:rPr>
+          <w:color w:val="auto"/>
+          <w:sz w:val="24"/>
+          <w:szCs w:val="24"/>
+          <w:lang w:val="pt-BR"/>
+        </w:rPr>
+        <w:t>recalcular rota caso todos passageiros de um ponto espec</w:t>
+      </w:r>
+      <w:r>
+        <w:rPr>
+          <w:color w:val="auto"/>
+          <w:sz w:val="24"/>
+          <w:szCs w:val="24"/>
+          <w:lang w:val="pt-BR"/>
+        </w:rPr>
+        <w:t>í</w:t>
+      </w:r>
+      <w:r>
+        <w:rPr>
+          <w:color w:val="auto"/>
+          <w:sz w:val="24"/>
+          <w:szCs w:val="24"/>
+          <w:lang w:val="pt-BR"/>
+        </w:rPr>
+        <w:t>fico informarem que n</w:t>
+      </w:r>
+      <w:r>
+        <w:rPr>
+          <w:color w:val="auto"/>
+          <w:sz w:val="24"/>
+          <w:szCs w:val="24"/>
+          <w:lang w:val="pt-BR"/>
+        </w:rPr>
+        <w:t>ão</w:t>
+      </w:r>
+      <w:r>
+        <w:rPr>
+          <w:color w:val="auto"/>
+          <w:sz w:val="24"/>
+          <w:szCs w:val="24"/>
+          <w:lang w:val="pt-BR"/>
+        </w:rPr>
+        <w:t xml:space="preserve"> poder</w:t>
+      </w:r>
+      <w:r>
+        <w:rPr>
+          <w:color w:val="auto"/>
+          <w:sz w:val="24"/>
+          <w:szCs w:val="24"/>
+          <w:lang w:val="pt-BR"/>
+        </w:rPr>
+        <w:t>ão</w:t>
+      </w:r>
+      <w:r>
+        <w:rPr>
+          <w:color w:val="auto"/>
+          <w:sz w:val="24"/>
+          <w:szCs w:val="24"/>
+          <w:lang w:val="pt-BR"/>
+        </w:rPr>
+        <w:t xml:space="preserve"> comparecer no transporte, fazendo com que o novo trajeto ignore tal ponto de forma a torna-lo mais otimizado </w:t>
+      </w:r>
+      <w:r>
+        <w:rPr>
+          <w:color w:val="auto"/>
+          <w:sz w:val="24"/>
+          <w:szCs w:val="24"/>
+          <w:lang w:val="pt-BR"/>
+        </w:rPr>
+        <w:t>à</w:t>
+      </w:r>
+      <w:r>
+        <w:rPr>
+          <w:color w:val="auto"/>
+          <w:sz w:val="24"/>
+          <w:szCs w:val="24"/>
+          <w:lang w:val="pt-BR"/>
+        </w:rPr>
+        <w:t xml:space="preserve"> nova situa</w:t>
+      </w:r>
+      <w:r>
+        <w:rPr>
+          <w:color w:val="auto"/>
+          <w:sz w:val="24"/>
+          <w:szCs w:val="24"/>
+          <w:lang w:val="pt-BR"/>
+        </w:rPr>
+        <w:t>ção</w:t>
+      </w:r>
+      <w:r>
+        <w:rPr>
+          <w:color w:val="auto"/>
+          <w:sz w:val="24"/>
+          <w:szCs w:val="24"/>
+          <w:lang w:val="pt-BR"/>
+        </w:rPr>
+        <w:t>. Consequentemente, essa fun</w:t>
+      </w:r>
+      <w:r>
+        <w:rPr>
+          <w:color w:val="auto"/>
+          <w:sz w:val="24"/>
+          <w:szCs w:val="24"/>
+          <w:lang w:val="pt-BR"/>
+        </w:rPr>
+        <w:t>ção</w:t>
+      </w:r>
+      <w:r>
+        <w:rPr>
+          <w:color w:val="auto"/>
+          <w:sz w:val="24"/>
+          <w:szCs w:val="24"/>
+          <w:lang w:val="pt-BR"/>
+        </w:rPr>
+        <w:t xml:space="preserve"> permite o motorista n</w:t>
+      </w:r>
+      <w:r>
+        <w:rPr>
+          <w:color w:val="auto"/>
+          <w:sz w:val="24"/>
+          <w:szCs w:val="24"/>
+          <w:lang w:val="pt-BR"/>
+        </w:rPr>
+        <w:t>ão</w:t>
+      </w:r>
+      <w:r>
+        <w:rPr>
+          <w:color w:val="auto"/>
+          <w:sz w:val="24"/>
+          <w:szCs w:val="24"/>
+          <w:lang w:val="pt-BR"/>
+        </w:rPr>
+        <w:t xml:space="preserve"> seja prejudicado em seu compromisso de seguir os hor</w:t>
+      </w:r>
+      <w:r>
+        <w:rPr>
+          <w:color w:val="auto"/>
+          <w:sz w:val="24"/>
+          <w:szCs w:val="24"/>
+          <w:lang w:val="pt-BR"/>
+        </w:rPr>
+        <w:t>á</w:t>
+      </w:r>
+      <w:r>
+        <w:rPr>
+          <w:color w:val="auto"/>
+          <w:sz w:val="24"/>
+          <w:szCs w:val="24"/>
+          <w:lang w:val="pt-BR"/>
+        </w:rPr>
+        <w:t>rios definidos pelo itiner</w:t>
+      </w:r>
+      <w:r>
+        <w:rPr>
+          <w:color w:val="auto"/>
+          <w:sz w:val="24"/>
+          <w:szCs w:val="24"/>
+          <w:lang w:val="pt-BR"/>
+        </w:rPr>
+        <w:t>á</w:t>
+      </w:r>
+      <w:r>
+        <w:rPr>
+          <w:color w:val="auto"/>
+          <w:sz w:val="24"/>
+          <w:szCs w:val="24"/>
+          <w:lang w:val="pt-BR"/>
+        </w:rPr>
+        <w:t>rio.</w:t>
+      </w:r>
+    </w:p>
+    <w:p>
+      <w:pPr>
+        <w:pStyle w:val="Normal1"/>
+        <w:spacing w:line="360" w:lineRule="auto"/>
+        <w:ind w:left="1440"/>
+        <w:jc w:val="both"/>
+        <w:rPr>
+          <w:color w:val="auto"/>
+          <w:sz w:val="24"/>
+          <w:szCs w:val="24"/>
+          <w:lang w:val="pt-BR"/>
+        </w:rPr>
+      </w:pPr>
+    </w:p>
+    <w:p>
+      <w:pPr>
+        <w:pStyle w:val="Normal1"/>
+        <w:spacing w:line="360" w:lineRule="auto"/>
+        <w:ind w:firstLine="720"/>
+        <w:jc w:val="both"/>
+        <w:rPr>
+          <w:color w:val="auto"/>
+          <w:sz w:val="24"/>
+          <w:szCs w:val="24"/>
+          <w:lang w:val="pt-BR"/>
+        </w:rPr>
+      </w:pPr>
+      <w:r>
+        <w:rPr>
+          <w:color w:val="auto"/>
+          <w:sz w:val="24"/>
+          <w:szCs w:val="24"/>
+          <w:lang w:val="pt-BR"/>
+        </w:rPr>
+        <w:t>Se</w:t>
+      </w:r>
+      <w:r>
+        <w:rPr>
+          <w:sz w:val="24"/>
+          <w:szCs w:val="24"/>
+        </w:rPr>
+        <w:t>r</w:t>
+      </w:r>
+      <w:r>
+        <w:rPr>
+          <w:color w:val="auto"/>
+          <w:sz w:val="24"/>
+          <w:szCs w:val="24"/>
+          <w:lang w:val="pt-BR"/>
+        </w:rPr>
+        <w:t xml:space="preserve">á </w:t>
+      </w:r>
+      <w:r>
+        <w:rPr>
+          <w:color w:val="auto"/>
+          <w:sz w:val="24"/>
+          <w:szCs w:val="24"/>
+          <w:lang w:val="pt-BR"/>
+        </w:rPr>
+        <w:t>poss</w:t>
+      </w:r>
+      <w:r>
+        <w:rPr>
+          <w:color w:val="auto"/>
+          <w:sz w:val="24"/>
+          <w:szCs w:val="24"/>
+          <w:lang w:val="pt-BR"/>
+        </w:rPr>
+        <w:t>í</w:t>
+      </w:r>
+      <w:r>
+        <w:rPr>
+          <w:color w:val="auto"/>
+          <w:sz w:val="24"/>
+          <w:szCs w:val="24"/>
+          <w:lang w:val="pt-BR"/>
+        </w:rPr>
+        <w:t>vel para</w:t>
+      </w:r>
+      <w:r>
+        <w:rPr>
+          <w:color w:val="auto"/>
+          <w:sz w:val="24"/>
+          <w:szCs w:val="24"/>
+          <w:lang w:val="pt-BR"/>
+        </w:rPr>
+        <w:t xml:space="preserve"> </w:t>
+      </w:r>
+      <w:r>
+        <w:rPr>
+          <w:color w:val="auto"/>
+          <w:sz w:val="24"/>
+          <w:szCs w:val="24"/>
+          <w:lang w:val="pt-BR"/>
+        </w:rPr>
+        <w:t>o passageiro:</w:t>
+      </w:r>
+    </w:p>
+    <w:p>
+      <w:pPr>
+        <w:pStyle w:val="Normal1"/>
+        <w:numPr>
+          <w:ilvl w:val="0"/>
+          <w:numId w:val="3"/>
+        </w:numPr>
+        <w:spacing w:line="360" w:lineRule="auto"/>
+        <w:jc w:val="both"/>
+        <w:rPr>
+          <w:color w:val="auto"/>
+          <w:sz w:val="24"/>
+          <w:szCs w:val="24"/>
+          <w:lang w:val="pt-BR"/>
+        </w:rPr>
+      </w:pPr>
+      <w:r>
+        <w:rPr>
+          <w:color w:val="auto"/>
+          <w:sz w:val="24"/>
+          <w:szCs w:val="24"/>
+          <w:lang w:val="pt-BR"/>
+        </w:rPr>
+        <w:t>confirmar sua presença ou ale</w:t>
+      </w:r>
+      <w:r>
+        <w:rPr>
+          <w:color w:val="auto"/>
+          <w:sz w:val="24"/>
+          <w:szCs w:val="24"/>
+          <w:lang w:val="pt-BR"/>
+        </w:rPr>
+        <w:t>rtar sobre eventuais ausências, permitindo uma comunica</w:t>
+      </w:r>
+      <w:r>
+        <w:rPr>
+          <w:color w:val="auto"/>
+          <w:sz w:val="24"/>
+          <w:szCs w:val="24"/>
+          <w:lang w:val="pt-BR"/>
+        </w:rPr>
+        <w:t>ção</w:t>
+      </w:r>
+      <w:r>
+        <w:rPr>
+          <w:color w:val="auto"/>
+          <w:sz w:val="24"/>
+          <w:szCs w:val="24"/>
+          <w:lang w:val="pt-BR"/>
+        </w:rPr>
+        <w:t xml:space="preserve"> mais imediata entre passageiro e motorista. Juntamente com a fun</w:t>
+      </w:r>
+      <w:r>
+        <w:rPr>
+          <w:color w:val="auto"/>
+          <w:sz w:val="24"/>
+          <w:szCs w:val="24"/>
+          <w:lang w:val="pt-BR"/>
+        </w:rPr>
+        <w:t>çã</w:t>
+      </w:r>
+      <w:r>
+        <w:rPr>
+          <w:color w:val="auto"/>
+          <w:sz w:val="24"/>
+          <w:szCs w:val="24"/>
+          <w:lang w:val="pt-BR"/>
+        </w:rPr>
+        <w:t>o de recalcular rota do motorista, h</w:t>
+      </w:r>
+      <w:r>
+        <w:rPr>
+          <w:color w:val="auto"/>
+          <w:sz w:val="24"/>
+          <w:szCs w:val="24"/>
+          <w:lang w:val="pt-BR"/>
+        </w:rPr>
+        <w:t>á</w:t>
+      </w:r>
+      <w:r>
+        <w:rPr>
+          <w:color w:val="auto"/>
+          <w:sz w:val="24"/>
+          <w:szCs w:val="24"/>
+          <w:lang w:val="pt-BR"/>
+        </w:rPr>
+        <w:t xml:space="preserve"> um grande </w:t>
+      </w:r>
+      <w:r>
+        <w:rPr>
+          <w:color w:val="auto"/>
+          <w:sz w:val="24"/>
+          <w:szCs w:val="24"/>
+          <w:lang w:val="pt-BR"/>
+        </w:rPr>
+        <w:lastRenderedPageBreak/>
+        <w:t>potencial para que n</w:t>
+      </w:r>
+      <w:r>
+        <w:rPr>
+          <w:color w:val="auto"/>
+          <w:sz w:val="24"/>
+          <w:szCs w:val="24"/>
+          <w:lang w:val="pt-BR"/>
+        </w:rPr>
+        <w:t>ão</w:t>
+      </w:r>
+      <w:r>
+        <w:rPr>
+          <w:color w:val="auto"/>
+          <w:sz w:val="24"/>
+          <w:szCs w:val="24"/>
+          <w:lang w:val="pt-BR"/>
+        </w:rPr>
+        <w:t xml:space="preserve"> haja atrasos no percurso devido a uma comunica</w:t>
+      </w:r>
+      <w:r>
+        <w:rPr>
+          <w:color w:val="auto"/>
+          <w:sz w:val="24"/>
+          <w:szCs w:val="24"/>
+          <w:lang w:val="pt-BR"/>
+        </w:rPr>
+        <w:t>ção</w:t>
+      </w:r>
+      <w:r>
+        <w:rPr>
+          <w:color w:val="auto"/>
+          <w:sz w:val="24"/>
+          <w:szCs w:val="24"/>
+          <w:lang w:val="pt-BR"/>
+        </w:rPr>
+        <w:t xml:space="preserve"> ineficiente;</w:t>
+      </w:r>
+    </w:p>
+    <w:p>
+      <w:pPr>
+        <w:pStyle w:val="Normal1"/>
+        <w:numPr>
+          <w:ilvl w:val="0"/>
+          <w:numId w:val="3"/>
+        </w:numPr>
+        <w:spacing w:line="360" w:lineRule="auto"/>
+        <w:jc w:val="both"/>
+        <w:rPr>
+          <w:color w:val="auto"/>
+          <w:sz w:val="24"/>
+          <w:szCs w:val="24"/>
+          <w:lang w:val="pt-BR"/>
+        </w:rPr>
+      </w:pPr>
+      <w:r>
+        <w:rPr>
+          <w:color w:val="auto"/>
+          <w:sz w:val="24"/>
+          <w:szCs w:val="24"/>
+          <w:lang w:val="pt-BR"/>
+        </w:rPr>
+        <w:t>visualizar informações do motorista</w:t>
+      </w:r>
+      <w:r>
+        <w:rPr>
+          <w:color w:val="auto"/>
+          <w:sz w:val="24"/>
+          <w:szCs w:val="24"/>
+          <w:lang w:val="pt-BR"/>
+        </w:rPr>
+        <w:t xml:space="preserve"> associado </w:t>
+      </w:r>
+      <w:r>
+        <w:rPr>
+          <w:color w:val="auto"/>
+          <w:sz w:val="24"/>
+          <w:szCs w:val="24"/>
+          <w:lang w:val="pt-BR"/>
+        </w:rPr>
+        <w:t>à</w:t>
+      </w:r>
+      <w:r>
+        <w:rPr>
+          <w:color w:val="auto"/>
+          <w:sz w:val="24"/>
+          <w:szCs w:val="24"/>
+          <w:lang w:val="pt-BR"/>
+        </w:rPr>
+        <w:t xml:space="preserve"> rota, para que o passageiro possa se informar de alguns dados b</w:t>
+      </w:r>
+      <w:r>
+        <w:rPr>
+          <w:color w:val="auto"/>
+          <w:sz w:val="24"/>
+          <w:szCs w:val="24"/>
+          <w:lang w:val="pt-BR"/>
+        </w:rPr>
+        <w:t>á</w:t>
+      </w:r>
+      <w:r>
+        <w:rPr>
+          <w:color w:val="auto"/>
+          <w:sz w:val="24"/>
+          <w:szCs w:val="24"/>
+          <w:lang w:val="pt-BR"/>
+        </w:rPr>
+        <w:t>sicos sem a necessidade de se comunicarem diretamente, dando conforto a ambos;</w:t>
+      </w:r>
+    </w:p>
+    <w:p>
+      <w:pPr>
+        <w:pStyle w:val="Normal1"/>
+        <w:numPr>
+          <w:ilvl w:val="0"/>
+          <w:numId w:val="3"/>
+        </w:numPr>
+        <w:spacing w:line="360" w:lineRule="auto"/>
+        <w:jc w:val="both"/>
+        <w:rPr>
+          <w:color w:val="auto"/>
+          <w:sz w:val="24"/>
+          <w:szCs w:val="24"/>
+          <w:lang w:val="pt-BR"/>
+        </w:rPr>
+      </w:pPr>
+      <w:r>
+        <w:rPr>
+          <w:color w:val="auto"/>
+          <w:sz w:val="24"/>
+          <w:szCs w:val="24"/>
+          <w:lang w:val="pt-BR"/>
+        </w:rPr>
+        <w:t xml:space="preserve">acompanhar o </w:t>
+      </w:r>
+      <w:r>
+        <w:rPr>
+          <w:color w:val="auto"/>
+          <w:sz w:val="24"/>
+          <w:szCs w:val="24"/>
+          <w:lang w:val="pt-BR"/>
+        </w:rPr>
+        <w:t>motorista</w:t>
+      </w:r>
+      <w:r>
+        <w:rPr>
+          <w:color w:val="auto"/>
+          <w:sz w:val="24"/>
+          <w:szCs w:val="24"/>
+          <w:lang w:val="pt-BR"/>
+        </w:rPr>
+        <w:t xml:space="preserve"> pela sua rota no mapa</w:t>
+      </w:r>
+      <w:r>
+        <w:rPr>
+          <w:color w:val="auto"/>
+          <w:sz w:val="24"/>
+          <w:szCs w:val="24"/>
+          <w:lang w:val="pt-BR"/>
+        </w:rPr>
+        <w:t xml:space="preserve"> melhora a comunica</w:t>
+      </w:r>
+      <w:r>
+        <w:rPr>
+          <w:color w:val="auto"/>
+          <w:sz w:val="24"/>
+          <w:szCs w:val="24"/>
+          <w:lang w:val="pt-BR"/>
+        </w:rPr>
+        <w:t>ção</w:t>
+      </w:r>
+      <w:r>
+        <w:rPr>
+          <w:color w:val="auto"/>
+          <w:sz w:val="24"/>
+          <w:szCs w:val="24"/>
+          <w:lang w:val="pt-BR"/>
+        </w:rPr>
+        <w:t xml:space="preserve"> entre ele e motorista, j</w:t>
+      </w:r>
+      <w:r>
+        <w:rPr>
+          <w:color w:val="auto"/>
+          <w:sz w:val="24"/>
+          <w:szCs w:val="24"/>
+          <w:lang w:val="pt-BR"/>
+        </w:rPr>
+        <w:t>á</w:t>
+      </w:r>
+      <w:r>
+        <w:rPr>
+          <w:color w:val="auto"/>
+          <w:sz w:val="24"/>
+          <w:szCs w:val="24"/>
+          <w:lang w:val="pt-BR"/>
+        </w:rPr>
+        <w:t xml:space="preserve"> que se um passageiro precisasse, por exemplo, ligar para o motorista toda vez em que quisesse saber de sua localiza</w:t>
+      </w:r>
+      <w:r>
+        <w:rPr>
+          <w:color w:val="auto"/>
+          <w:sz w:val="24"/>
+          <w:szCs w:val="24"/>
+          <w:lang w:val="pt-BR"/>
+        </w:rPr>
+        <w:t>ção</w:t>
+      </w:r>
+      <w:r>
+        <w:rPr>
+          <w:color w:val="auto"/>
+          <w:sz w:val="24"/>
+          <w:szCs w:val="24"/>
+          <w:lang w:val="pt-BR"/>
+        </w:rPr>
+        <w:t>, ele potencialmente poderia atrapalhar a comunica</w:t>
+      </w:r>
+      <w:r>
+        <w:rPr>
+          <w:color w:val="auto"/>
+          <w:sz w:val="24"/>
+          <w:szCs w:val="24"/>
+          <w:lang w:val="pt-BR"/>
+        </w:rPr>
+        <w:t>ção</w:t>
+      </w:r>
+      <w:r>
+        <w:rPr>
+          <w:color w:val="auto"/>
+          <w:sz w:val="24"/>
+          <w:szCs w:val="24"/>
+          <w:lang w:val="pt-BR"/>
+        </w:rPr>
+        <w:t xml:space="preserve"> entre o motorista e outro passageiro;</w:t>
+      </w:r>
+    </w:p>
+    <w:p>
+      <w:pPr>
+        <w:pStyle w:val="Normal1"/>
+        <w:numPr>
+          <w:ilvl w:val="0"/>
+          <w:numId w:val="3"/>
+        </w:numPr>
+        <w:spacing w:line="360" w:lineRule="auto"/>
+        <w:jc w:val="both"/>
+        <w:rPr>
+          <w:color w:val="auto"/>
+          <w:sz w:val="24"/>
+          <w:szCs w:val="24"/>
+          <w:lang w:val="pt-BR"/>
+        </w:rPr>
+      </w:pPr>
+      <w:r>
+        <w:rPr>
+          <w:color w:val="auto"/>
+          <w:sz w:val="24"/>
+          <w:szCs w:val="24"/>
+          <w:lang w:val="pt-BR"/>
+        </w:rPr>
+        <w:t>alterar dados pessoais quando preciso</w:t>
+      </w:r>
+      <w:r>
+        <w:rPr>
+          <w:color w:val="auto"/>
+          <w:sz w:val="24"/>
+          <w:szCs w:val="24"/>
+          <w:lang w:val="pt-BR"/>
+        </w:rPr>
+        <w:t xml:space="preserve"> e atualiza-los no sistema web, sendo uma boa maneira de melhorar a comunica</w:t>
+      </w:r>
+      <w:r>
+        <w:rPr>
+          <w:color w:val="auto"/>
+          <w:sz w:val="24"/>
+          <w:szCs w:val="24"/>
+          <w:lang w:val="pt-BR"/>
+        </w:rPr>
+        <w:t>ção</w:t>
+      </w:r>
+      <w:r>
+        <w:rPr>
+          <w:color w:val="auto"/>
+          <w:sz w:val="24"/>
+          <w:szCs w:val="24"/>
+          <w:lang w:val="pt-BR"/>
+        </w:rPr>
+        <w:t xml:space="preserve"> entre passageiro e administrador do sistema, pois dessa forma o passageiro n</w:t>
+      </w:r>
+      <w:r>
+        <w:rPr>
+          <w:color w:val="auto"/>
+          <w:sz w:val="24"/>
+          <w:szCs w:val="24"/>
+          <w:lang w:val="pt-BR"/>
+        </w:rPr>
+        <w:t>ão</w:t>
+      </w:r>
+      <w:r>
+        <w:rPr>
+          <w:color w:val="auto"/>
+          <w:sz w:val="24"/>
+          <w:szCs w:val="24"/>
+          <w:lang w:val="pt-BR"/>
+        </w:rPr>
+        <w:t xml:space="preserve"> ter</w:t>
+      </w:r>
+      <w:r>
+        <w:rPr>
+          <w:color w:val="auto"/>
+          <w:sz w:val="24"/>
+          <w:szCs w:val="24"/>
+          <w:lang w:val="pt-BR"/>
+        </w:rPr>
+        <w:t>á</w:t>
+      </w:r>
+      <w:r>
+        <w:rPr>
+          <w:color w:val="auto"/>
+          <w:sz w:val="24"/>
+          <w:szCs w:val="24"/>
+          <w:lang w:val="pt-BR"/>
+        </w:rPr>
+        <w:t xml:space="preserve"> a necessidade de se utilizar de um meio de comunica</w:t>
+      </w:r>
+      <w:r>
+        <w:rPr>
+          <w:color w:val="auto"/>
+          <w:sz w:val="24"/>
+          <w:szCs w:val="24"/>
+          <w:lang w:val="pt-BR"/>
+        </w:rPr>
+        <w:t>ção</w:t>
+      </w:r>
+      <w:r>
+        <w:rPr>
+          <w:color w:val="auto"/>
+          <w:sz w:val="24"/>
+          <w:szCs w:val="24"/>
+          <w:lang w:val="pt-BR"/>
+        </w:rPr>
+        <w:t xml:space="preserve"> rudimentar (como uma liga</w:t>
+      </w:r>
+      <w:r>
+        <w:rPr>
+          <w:color w:val="auto"/>
+          <w:sz w:val="24"/>
+          <w:szCs w:val="24"/>
+          <w:lang w:val="pt-BR"/>
+        </w:rPr>
+        <w:t>ção</w:t>
+      </w:r>
+      <w:r>
+        <w:rPr>
+          <w:color w:val="auto"/>
+          <w:sz w:val="24"/>
+          <w:szCs w:val="24"/>
+          <w:lang w:val="pt-BR"/>
+        </w:rPr>
+        <w:t xml:space="preserve"> telef</w:t>
+      </w:r>
+      <w:r>
+        <w:rPr>
+          <w:color w:val="auto"/>
+          <w:sz w:val="24"/>
+          <w:szCs w:val="24"/>
+          <w:lang w:val="pt-BR"/>
+        </w:rPr>
+        <w:t>ô</w:t>
+      </w:r>
+      <w:r>
+        <w:rPr>
+          <w:color w:val="auto"/>
+          <w:sz w:val="24"/>
+          <w:szCs w:val="24"/>
+          <w:lang w:val="pt-BR"/>
+        </w:rPr>
+        <w:t>nica) para informar diretamente a central sobre qualquer altera</w:t>
+      </w:r>
+      <w:r>
+        <w:rPr>
+          <w:color w:val="auto"/>
+          <w:sz w:val="24"/>
+          <w:szCs w:val="24"/>
+          <w:lang w:val="pt-BR"/>
+        </w:rPr>
+        <w:t>ção</w:t>
+      </w:r>
+      <w:r>
+        <w:rPr>
+          <w:color w:val="auto"/>
+          <w:sz w:val="24"/>
+          <w:szCs w:val="24"/>
+          <w:lang w:val="pt-BR"/>
+        </w:rPr>
+        <w:t xml:space="preserve"> em seus dados cadastrais;</w:t>
+      </w:r>
+    </w:p>
+    <w:p>
+      <w:pPr>
+        <w:pStyle w:val="Normal1"/>
+        <w:numPr>
+          <w:ilvl w:val="0"/>
+          <w:numId w:val="3"/>
+        </w:numPr>
+        <w:spacing w:line="360" w:lineRule="auto"/>
+        <w:jc w:val="both"/>
+        <w:rPr>
+          <w:color w:val="auto"/>
+          <w:sz w:val="24"/>
+          <w:szCs w:val="24"/>
+          <w:lang w:val="pt-BR"/>
+        </w:rPr>
+      </w:pPr>
+      <w:r>
+        <w:rPr>
+          <w:color w:val="auto"/>
+          <w:sz w:val="24"/>
+          <w:szCs w:val="24"/>
+          <w:lang w:val="pt-BR"/>
+        </w:rPr>
+        <w:t>visualizar o trajeto que está indo pelo mapa do dispositivo</w:t>
+      </w:r>
+      <w:r>
+        <w:rPr>
+          <w:color w:val="auto"/>
+          <w:sz w:val="24"/>
+          <w:szCs w:val="24"/>
+          <w:lang w:val="pt-BR"/>
+        </w:rPr>
+        <w:t xml:space="preserve"> traria o benef</w:t>
+      </w:r>
+      <w:r>
+        <w:rPr>
+          <w:color w:val="auto"/>
+          <w:sz w:val="24"/>
+          <w:szCs w:val="24"/>
+          <w:lang w:val="pt-BR"/>
+        </w:rPr>
+        <w:t>í</w:t>
+      </w:r>
+      <w:r>
+        <w:rPr>
+          <w:color w:val="auto"/>
+          <w:sz w:val="24"/>
+          <w:szCs w:val="24"/>
+          <w:lang w:val="pt-BR"/>
+        </w:rPr>
+        <w:t>cio de informar ao passageiro sobre o que ele deseja saber sem a necessidade de haver uma comunica</w:t>
+      </w:r>
+      <w:r>
+        <w:rPr>
+          <w:color w:val="auto"/>
+          <w:sz w:val="24"/>
+          <w:szCs w:val="24"/>
+          <w:lang w:val="pt-BR"/>
+        </w:rPr>
+        <w:t>ção</w:t>
+      </w:r>
+      <w:r>
+        <w:rPr>
+          <w:color w:val="auto"/>
+          <w:sz w:val="24"/>
+          <w:szCs w:val="24"/>
+          <w:lang w:val="pt-BR"/>
+        </w:rPr>
+        <w:t xml:space="preserve"> direta entre passageiro e motorista, permitindo conforto na rela</w:t>
+      </w:r>
+      <w:r>
+        <w:rPr>
+          <w:color w:val="auto"/>
+          <w:sz w:val="24"/>
+          <w:szCs w:val="24"/>
+          <w:lang w:val="pt-BR"/>
+        </w:rPr>
+        <w:t>ção</w:t>
+      </w:r>
+      <w:r>
+        <w:rPr>
+          <w:color w:val="auto"/>
+          <w:sz w:val="24"/>
+          <w:szCs w:val="24"/>
+          <w:lang w:val="pt-BR"/>
+        </w:rPr>
+        <w:t xml:space="preserve"> entre motorista e passageiro.</w:t>
+      </w:r>
+    </w:p>
+    <w:p>
+      <w:pPr>
+        <w:pStyle w:val="Normal1"/>
+        <w:spacing w:line="360" w:lineRule="auto"/>
+        <w:ind w:left="1440"/>
+        <w:jc w:val="both"/>
+        <w:rPr>
+          <w:color w:val="auto"/>
+          <w:sz w:val="24"/>
+          <w:szCs w:val="24"/>
+          <w:lang w:val="pt-BR"/>
+        </w:rPr>
+      </w:pPr>
+    </w:p>
+    <w:p>
+      <w:pPr>
+        <w:pStyle w:val="Normal1"/>
+        <w:spacing w:line="360" w:lineRule="auto"/>
+        <w:ind w:firstLine="720"/>
+        <w:jc w:val="both"/>
+        <w:rPr>
+          <w:color w:val="auto"/>
+          <w:sz w:val="24"/>
+          <w:szCs w:val="24"/>
+          <w:lang w:val="pt-BR"/>
+        </w:rPr>
+      </w:pPr>
+      <w:r>
+        <w:rPr>
+          <w:color w:val="auto"/>
+          <w:sz w:val="24"/>
+          <w:szCs w:val="24"/>
+          <w:lang w:val="pt-BR"/>
+        </w:rPr>
         <w:t>A união desses três papéis com um sistema de qualidade e com uma interface fácil, com certeza gera um diferencial e uma vantagem competitiva para a empresa que o adquire.</w:t>
       </w:r>
+    </w:p>
+    <w:p>
+      <w:pPr>
+        <w:pStyle w:val="Normal1"/>
+        <w:spacing w:line="360" w:lineRule="auto"/>
+        <w:ind w:firstLine="720"/>
+        <w:jc w:val="both"/>
+        <w:rPr>
+          <w:color w:val="auto"/>
+          <w:sz w:val="24"/>
+          <w:szCs w:val="24"/>
+          <w:lang w:val="pt-BR"/>
+        </w:rPr>
+      </w:pPr>
     </w:p>
     <w:sectPr>
       <w:pgSz w:w="12240" w:h="15840"/>
@@ -2210,6 +3901,359 @@
     </w:sectPr>
   </w:body>
 </w:document>
+</file>
+
+<file path=word/numbering.xml><?xml version="1.0" encoding="utf-8"?>
+<w:numbering xmlns:ve="http://schemas.openxmlformats.org/markup-compatibility/2006" xmlns:o="urn:schemas-microsoft-com:office:office" xmlns:r="http://schemas.openxmlformats.org/officeDocument/2006/relationships" xmlns:m="http://schemas.openxmlformats.org/officeDocument/2006/math" xmlns:v="urn:schemas-microsoft-com:vml" xmlns:wp="http://schemas.openxmlformats.org/drawingml/2006/wordprocessingDrawing" xmlns:w10="urn:schemas-microsoft-com:office:word" xmlns:w="http://schemas.openxmlformats.org/wordprocessingml/2006/main" xmlns:wne="http://schemas.microsoft.com/office/word/2006/wordml">
+  <w:abstractNum w:abstractNumId="0">
+    <w:nsid w:val="0D05322D"/>
+    <w:multiLevelType w:val="hybridMultilevel"/>
+    <w:tmpl w:val="39CEF766"/>
+    <w:lvl w:ilvl="0" w:tplc="10090003">
+      <w:start w:val="1"/>
+      <w:numFmt w:val="bullet"/>
+      <w:lvlText w:val="o"/>
+      <w:lvlJc w:val="left"/>
+      <w:pPr>
+        <w:ind w:left="1440" w:hanging="360"/>
+      </w:pPr>
+      <w:rPr>
+        <w:rFonts w:ascii="Courier New" w:hAnsi="Courier New" w:cs="Courier New" w:hint="default"/>
+      </w:rPr>
+    </w:lvl>
+    <w:lvl w:ilvl="1" w:tplc="10090003" w:tentative="1">
+      <w:start w:val="1"/>
+      <w:numFmt w:val="bullet"/>
+      <w:lvlText w:val="o"/>
+      <w:lvlJc w:val="left"/>
+      <w:pPr>
+        <w:ind w:left="2160" w:hanging="360"/>
+      </w:pPr>
+      <w:rPr>
+        <w:rFonts w:ascii="Courier New" w:hAnsi="Courier New" w:cs="Courier New" w:hint="default"/>
+      </w:rPr>
+    </w:lvl>
+    <w:lvl w:ilvl="2" w:tplc="10090005" w:tentative="1">
+      <w:start w:val="1"/>
+      <w:numFmt w:val="bullet"/>
+      <w:lvlText w:val=""/>
+      <w:lvlJc w:val="left"/>
+      <w:pPr>
+        <w:ind w:left="2880" w:hanging="360"/>
+      </w:pPr>
+      <w:rPr>
+        <w:rFonts w:ascii="Wingdings" w:hAnsi="Wingdings" w:hint="default"/>
+      </w:rPr>
+    </w:lvl>
+    <w:lvl w:ilvl="3" w:tplc="10090001" w:tentative="1">
+      <w:start w:val="1"/>
+      <w:numFmt w:val="bullet"/>
+      <w:lvlText w:val=""/>
+      <w:lvlJc w:val="left"/>
+      <w:pPr>
+        <w:ind w:left="3600" w:hanging="360"/>
+      </w:pPr>
+      <w:rPr>
+        <w:rFonts w:ascii="Symbol" w:hAnsi="Symbol" w:hint="default"/>
+      </w:rPr>
+    </w:lvl>
+    <w:lvl w:ilvl="4" w:tplc="10090003" w:tentative="1">
+      <w:start w:val="1"/>
+      <w:numFmt w:val="bullet"/>
+      <w:lvlText w:val="o"/>
+      <w:lvlJc w:val="left"/>
+      <w:pPr>
+        <w:ind w:left="4320" w:hanging="360"/>
+      </w:pPr>
+      <w:rPr>
+        <w:rFonts w:ascii="Courier New" w:hAnsi="Courier New" w:cs="Courier New" w:hint="default"/>
+      </w:rPr>
+    </w:lvl>
+    <w:lvl w:ilvl="5" w:tplc="10090005" w:tentative="1">
+      <w:start w:val="1"/>
+      <w:numFmt w:val="bullet"/>
+      <w:lvlText w:val=""/>
+      <w:lvlJc w:val="left"/>
+      <w:pPr>
+        <w:ind w:left="5040" w:hanging="360"/>
+      </w:pPr>
+      <w:rPr>
+        <w:rFonts w:ascii="Wingdings" w:hAnsi="Wingdings" w:hint="default"/>
+      </w:rPr>
+    </w:lvl>
+    <w:lvl w:ilvl="6" w:tplc="10090001" w:tentative="1">
+      <w:start w:val="1"/>
+      <w:numFmt w:val="bullet"/>
+      <w:lvlText w:val=""/>
+      <w:lvlJc w:val="left"/>
+      <w:pPr>
+        <w:ind w:left="5760" w:hanging="360"/>
+      </w:pPr>
+      <w:rPr>
+        <w:rFonts w:ascii="Symbol" w:hAnsi="Symbol" w:hint="default"/>
+      </w:rPr>
+    </w:lvl>
+    <w:lvl w:ilvl="7" w:tplc="10090003" w:tentative="1">
+      <w:start w:val="1"/>
+      <w:numFmt w:val="bullet"/>
+      <w:lvlText w:val="o"/>
+      <w:lvlJc w:val="left"/>
+      <w:pPr>
+        <w:ind w:left="6480" w:hanging="360"/>
+      </w:pPr>
+      <w:rPr>
+        <w:rFonts w:ascii="Courier New" w:hAnsi="Courier New" w:cs="Courier New" w:hint="default"/>
+      </w:rPr>
+    </w:lvl>
+    <w:lvl w:ilvl="8" w:tplc="10090005" w:tentative="1">
+      <w:start w:val="1"/>
+      <w:numFmt w:val="bullet"/>
+      <w:lvlText w:val=""/>
+      <w:lvlJc w:val="left"/>
+      <w:pPr>
+        <w:ind w:left="7200" w:hanging="360"/>
+      </w:pPr>
+      <w:rPr>
+        <w:rFonts w:ascii="Wingdings" w:hAnsi="Wingdings" w:hint="default"/>
+      </w:rPr>
+    </w:lvl>
+  </w:abstractNum>
+  <w:abstractNum w:abstractNumId="1">
+    <w:nsid w:val="20104803"/>
+    <w:multiLevelType w:val="hybridMultilevel"/>
+    <w:tmpl w:val="0F42DAA0"/>
+    <w:lvl w:ilvl="0" w:tplc="10090003">
+      <w:start w:val="1"/>
+      <w:numFmt w:val="bullet"/>
+      <w:lvlText w:val="o"/>
+      <w:lvlJc w:val="left"/>
+      <w:pPr>
+        <w:ind w:left="1440" w:hanging="360"/>
+      </w:pPr>
+      <w:rPr>
+        <w:rFonts w:ascii="Courier New" w:hAnsi="Courier New" w:cs="Courier New" w:hint="default"/>
+      </w:rPr>
+    </w:lvl>
+    <w:lvl w:ilvl="1" w:tplc="10090003" w:tentative="1">
+      <w:start w:val="1"/>
+      <w:numFmt w:val="bullet"/>
+      <w:lvlText w:val="o"/>
+      <w:lvlJc w:val="left"/>
+      <w:pPr>
+        <w:ind w:left="2160" w:hanging="360"/>
+      </w:pPr>
+      <w:rPr>
+        <w:rFonts w:ascii="Courier New" w:hAnsi="Courier New" w:cs="Courier New" w:hint="default"/>
+      </w:rPr>
+    </w:lvl>
+    <w:lvl w:ilvl="2" w:tplc="10090005" w:tentative="1">
+      <w:start w:val="1"/>
+      <w:numFmt w:val="bullet"/>
+      <w:lvlText w:val=""/>
+      <w:lvlJc w:val="left"/>
+      <w:pPr>
+        <w:ind w:left="2880" w:hanging="360"/>
+      </w:pPr>
+      <w:rPr>
+        <w:rFonts w:ascii="Wingdings" w:hAnsi="Wingdings" w:hint="default"/>
+      </w:rPr>
+    </w:lvl>
+    <w:lvl w:ilvl="3" w:tplc="10090001" w:tentative="1">
+      <w:start w:val="1"/>
+      <w:numFmt w:val="bullet"/>
+      <w:lvlText w:val=""/>
+      <w:lvlJc w:val="left"/>
+      <w:pPr>
+        <w:ind w:left="3600" w:hanging="360"/>
+      </w:pPr>
+      <w:rPr>
+        <w:rFonts w:ascii="Symbol" w:hAnsi="Symbol" w:hint="default"/>
+      </w:rPr>
+    </w:lvl>
+    <w:lvl w:ilvl="4" w:tplc="10090003" w:tentative="1">
+      <w:start w:val="1"/>
+      <w:numFmt w:val="bullet"/>
+      <w:lvlText w:val="o"/>
+      <w:lvlJc w:val="left"/>
+      <w:pPr>
+        <w:ind w:left="4320" w:hanging="360"/>
+      </w:pPr>
+      <w:rPr>
+        <w:rFonts w:ascii="Courier New" w:hAnsi="Courier New" w:cs="Courier New" w:hint="default"/>
+      </w:rPr>
+    </w:lvl>
+    <w:lvl w:ilvl="5" w:tplc="10090005" w:tentative="1">
+      <w:start w:val="1"/>
+      <w:numFmt w:val="bullet"/>
+      <w:lvlText w:val=""/>
+      <w:lvlJc w:val="left"/>
+      <w:pPr>
+        <w:ind w:left="5040" w:hanging="360"/>
+      </w:pPr>
+      <w:rPr>
+        <w:rFonts w:ascii="Wingdings" w:hAnsi="Wingdings" w:hint="default"/>
+      </w:rPr>
+    </w:lvl>
+    <w:lvl w:ilvl="6" w:tplc="10090001" w:tentative="1">
+      <w:start w:val="1"/>
+      <w:numFmt w:val="bullet"/>
+      <w:lvlText w:val=""/>
+      <w:lvlJc w:val="left"/>
+      <w:pPr>
+        <w:ind w:left="5760" w:hanging="360"/>
+      </w:pPr>
+      <w:rPr>
+        <w:rFonts w:ascii="Symbol" w:hAnsi="Symbol" w:hint="default"/>
+      </w:rPr>
+    </w:lvl>
+    <w:lvl w:ilvl="7" w:tplc="10090003" w:tentative="1">
+      <w:start w:val="1"/>
+      <w:numFmt w:val="bullet"/>
+      <w:lvlText w:val="o"/>
+      <w:lvlJc w:val="left"/>
+      <w:pPr>
+        <w:ind w:left="6480" w:hanging="360"/>
+      </w:pPr>
+      <w:rPr>
+        <w:rFonts w:ascii="Courier New" w:hAnsi="Courier New" w:cs="Courier New" w:hint="default"/>
+      </w:rPr>
+    </w:lvl>
+    <w:lvl w:ilvl="8" w:tplc="10090005" w:tentative="1">
+      <w:start w:val="1"/>
+      <w:numFmt w:val="bullet"/>
+      <w:lvlText w:val=""/>
+      <w:lvlJc w:val="left"/>
+      <w:pPr>
+        <w:ind w:left="7200" w:hanging="360"/>
+      </w:pPr>
+      <w:rPr>
+        <w:rFonts w:ascii="Wingdings" w:hAnsi="Wingdings" w:hint="default"/>
+      </w:rPr>
+    </w:lvl>
+  </w:abstractNum>
+  <w:abstractNum w:abstractNumId="2">
+    <w:nsid w:val="2A426348"/>
+    <w:multiLevelType w:val="hybridMultilevel"/>
+    <w:tmpl w:val="01EAE3E4"/>
+    <w:lvl w:ilvl="0" w:tplc="10090003">
+      <w:start w:val="1"/>
+      <w:numFmt w:val="bullet"/>
+      <w:lvlText w:val="o"/>
+      <w:lvlJc w:val="left"/>
+      <w:pPr>
+        <w:ind w:left="1440" w:hanging="360"/>
+      </w:pPr>
+      <w:rPr>
+        <w:rFonts w:ascii="Courier New" w:hAnsi="Courier New" w:cs="Courier New" w:hint="default"/>
+      </w:rPr>
+    </w:lvl>
+    <w:lvl w:ilvl="1" w:tplc="10090003" w:tentative="1">
+      <w:start w:val="1"/>
+      <w:numFmt w:val="bullet"/>
+      <w:lvlText w:val="o"/>
+      <w:lvlJc w:val="left"/>
+      <w:pPr>
+        <w:ind w:left="2160" w:hanging="360"/>
+      </w:pPr>
+      <w:rPr>
+        <w:rFonts w:ascii="Courier New" w:hAnsi="Courier New" w:cs="Courier New" w:hint="default"/>
+      </w:rPr>
+    </w:lvl>
+    <w:lvl w:ilvl="2" w:tplc="10090005" w:tentative="1">
+      <w:start w:val="1"/>
+      <w:numFmt w:val="bullet"/>
+      <w:lvlText w:val=""/>
+      <w:lvlJc w:val="left"/>
+      <w:pPr>
+        <w:ind w:left="2880" w:hanging="360"/>
+      </w:pPr>
+      <w:rPr>
+        <w:rFonts w:ascii="Wingdings" w:hAnsi="Wingdings" w:hint="default"/>
+      </w:rPr>
+    </w:lvl>
+    <w:lvl w:ilvl="3" w:tplc="10090001" w:tentative="1">
+      <w:start w:val="1"/>
+      <w:numFmt w:val="bullet"/>
+      <w:lvlText w:val=""/>
+      <w:lvlJc w:val="left"/>
+      <w:pPr>
+        <w:ind w:left="3600" w:hanging="360"/>
+      </w:pPr>
+      <w:rPr>
+        <w:rFonts w:ascii="Symbol" w:hAnsi="Symbol" w:hint="default"/>
+      </w:rPr>
+    </w:lvl>
+    <w:lvl w:ilvl="4" w:tplc="10090003" w:tentative="1">
+      <w:start w:val="1"/>
+      <w:numFmt w:val="bullet"/>
+      <w:lvlText w:val="o"/>
+      <w:lvlJc w:val="left"/>
+      <w:pPr>
+        <w:ind w:left="4320" w:hanging="360"/>
+      </w:pPr>
+      <w:rPr>
+        <w:rFonts w:ascii="Courier New" w:hAnsi="Courier New" w:cs="Courier New" w:hint="default"/>
+      </w:rPr>
+    </w:lvl>
+    <w:lvl w:ilvl="5" w:tplc="10090005" w:tentative="1">
+      <w:start w:val="1"/>
+      <w:numFmt w:val="bullet"/>
+      <w:lvlText w:val=""/>
+      <w:lvlJc w:val="left"/>
+      <w:pPr>
+        <w:ind w:left="5040" w:hanging="360"/>
+      </w:pPr>
+      <w:rPr>
+        <w:rFonts w:ascii="Wingdings" w:hAnsi="Wingdings" w:hint="default"/>
+      </w:rPr>
+    </w:lvl>
+    <w:lvl w:ilvl="6" w:tplc="10090001" w:tentative="1">
+      <w:start w:val="1"/>
+      <w:numFmt w:val="bullet"/>
+      <w:lvlText w:val=""/>
+      <w:lvlJc w:val="left"/>
+      <w:pPr>
+        <w:ind w:left="5760" w:hanging="360"/>
+      </w:pPr>
+      <w:rPr>
+        <w:rFonts w:ascii="Symbol" w:hAnsi="Symbol" w:hint="default"/>
+      </w:rPr>
+    </w:lvl>
+    <w:lvl w:ilvl="7" w:tplc="10090003" w:tentative="1">
+      <w:start w:val="1"/>
+      <w:numFmt w:val="bullet"/>
+      <w:lvlText w:val="o"/>
+      <w:lvlJc w:val="left"/>
+      <w:pPr>
+        <w:ind w:left="6480" w:hanging="360"/>
+      </w:pPr>
+      <w:rPr>
+        <w:rFonts w:ascii="Courier New" w:hAnsi="Courier New" w:cs="Courier New" w:hint="default"/>
+      </w:rPr>
+    </w:lvl>
+    <w:lvl w:ilvl="8" w:tplc="10090005" w:tentative="1">
+      <w:start w:val="1"/>
+      <w:numFmt w:val="bullet"/>
+      <w:lvlText w:val=""/>
+      <w:lvlJc w:val="left"/>
+      <w:pPr>
+        <w:ind w:left="7200" w:hanging="360"/>
+      </w:pPr>
+      <w:rPr>
+        <w:rFonts w:ascii="Wingdings" w:hAnsi="Wingdings" w:hint="default"/>
+      </w:rPr>
+    </w:lvl>
+  </w:abstractNum>
+  <w:num w:numId="1">
+    <w:abstractNumId w:val="1"/>
+  </w:num>
+  <w:num w:numId="2">
+    <w:abstractNumId w:val="0"/>
+  </w:num>
+  <w:num w:numId="3">
+    <w:abstractNumId w:val="2"/>
+  </w:num>
+</w:numbering>
 </file>
 
 <file path=word/styles.xml><?xml version="1.0" encoding="utf-8"?>

</xml_diff>